<commit_message>
Spell checked the blogs
</commit_message>
<xml_diff>
--- a/dutch/blog/output/blog_nederlands.docx
+++ b/dutch/blog/output/blog_nederlands.docx
@@ -63,7 +63,7 @@
         <w:pStyle w:val="FirstParagraph"/>
       </w:pPr>
       <w:r>
-        <w:t xml:space="preserve">In deze blog leg ik kort uit hoe je in R een case-based reasoning (cbr) systeem kan bouwen. Eerst ga ik kort in op wat cbr is, uit welke fases een CBR-model bestaat en wat de voor- en nadelen van CBR zijn. Vervolgens leg ik uit hoe in R, op basis van de sentence dataset, een simpel cbr-model gebouwd kan worden.</w:t>
+        <w:t xml:space="preserve">In deze blog leg ik kort uit hoe je in R een case-based reasoning (CBR) systeem kan bouwen. Eerst ga ik kort in op wat CBR is, uit welke fases een CBR-model bestaat en wat de voor- en nadelen van CBR zijn. Vervolgens leg ik uit hoe in R, op basis van de sentence dataset, een simpel CBR-model gebouwd kan worden.</w:t>
       </w:r>
     </w:p>
     <w:p>
@@ -86,7 +86,7 @@
         </w:numPr>
       </w:pPr>
       <w:r>
-        <w:t xml:space="preserve">Shinyapp: Ik heb ook een Shiny-app ontwikkeld, welke de output van het CBR-model weergeeft. Deze Shinyapp is te vinden via onderstaande link:</w:t>
+        <w:t xml:space="preserve">Shiny-app: Ik heb een Shiny-app ontwikkeld, welke de output van het CBR-model weergeeft. Deze Shiny-app is te vinden via onderstaande link:</w:t>
       </w:r>
       <w:r>
         <w:t xml:space="preserve"> </w:t>
@@ -109,7 +109,7 @@
         </w:numPr>
       </w:pPr>
       <w:r>
-        <w:t xml:space="preserve">Repository met code: De code voor deze repository is ook op GitHub te vinden via onderstaande URL:</w:t>
+        <w:t xml:space="preserve">Repository met code: De code voor deze repository is op GitHub te vinden via onderstaande URL:</w:t>
       </w:r>
       <w:r>
         <w:t xml:space="preserve"> </w:t>
@@ -173,7 +173,7 @@
               <a:graphicData uri="http://schemas.openxmlformats.org/drawingml/2006/picture">
                 <pic:pic>
                   <pic:nvPicPr>
-                    <pic:cNvPr descr="cbr_cyclus.png" id="0" name="Picture"/>
+                    <pic:cNvPr descr="CBR_cyclus.png" id="0" name="Picture"/>
                     <pic:cNvPicPr>
                       <a:picLocks noChangeArrowheads="1" noChangeAspect="1"/>
                     </pic:cNvPicPr>
@@ -352,7 +352,7 @@
         <w:t xml:space="preserve">’</w:t>
       </w:r>
       <w:r>
-        <w:t xml:space="preserve">. Het is echter ook mogelijk dat een CBR-systeem niet één maar meerdere gelijke casussen retrieved. In dit geval kan door middel van een telling vastgesteld worden welke oplossing het vaakst voorkomt en kan deze oplossing toegepast worden op de nieuwe casus. Echter kunnen ook regels ingebouwd worden, om in bepaalde situaties bepaalde oplossingen aan te dragen. Deze opties zijn echter afhankelijk van het domein van het CBR-prototype en de beschikbare data. De aangedragen oplossing wordt vervolgens, buiten het systeem, toegepast op de nieuwe casus.</w:t>
+        <w:t xml:space="preserve">. Het is echter ook mogelijk dat een CBR-systeem niet één maar meerdere gelijke casussen retrieved. In dit geval kan door middel van een telling vastgesteld worden welke oplossing het vaakst voorkomt en kan deze oplossing toegepast worden op de nieuwe casus. Er kunnen ook regels ingebouwd worden, om in bepaalde situaties bepaalde oplossingen aan te dragen. Deze opties zijn echter afhankelijk van het domein van het CBR-prototype en de beschikbare data. De aangedragen oplossing wordt vervolgens, buiten het systeem, toegepast op de nieuwe casus.</w:t>
       </w:r>
     </w:p>
     <w:p>
@@ -388,7 +388,7 @@
         <w:pStyle w:val="FirstParagraph"/>
       </w:pPr>
       <w:r>
-        <w:t xml:space="preserve">Als laatste stap in het CBR-systeem kan de nieuwe casus, met de bijbehorende oplossing, toegevoegd worden aan de case base. Dit gebeurt alleen als dit waarde oplevert voor het systeem. Als de nieuwe casus toegevoegd wordt, kan deze casus in de toekomst wanneer er voor nieuwe casussen een oplossing gevonden moet worden, gebruikt worden om een oplossing aan te dragen. Daarnaast kan het CBR-systeem leren van het feit of de oplossing wel of niet succesvol was. OP deze manier leert een CBR-systeem van zijn eigen advies. Het is echter wel belangrijk dat het CBR-systeem niet zijn eigen bias creëert door zijn eigen oplossing te blijven aandragen. In hoeverre dit gebeurt is afhankelijk van het CBR-systeem.</w:t>
+        <w:t xml:space="preserve">Als laatste stap in het CBR-systeem kan de nieuwe casus, met de bijbehorende oplossing, toegevoegd worden aan de case base. Dit gebeurt alleen als dit waarde oplevert voor het systeem. Als de nieuwe casus toegevoegd wordt, kan deze casus in de toekomst wanneer er voor nieuwe casussen een oplossing gevonden moet worden, gebruikt worden om een oplossing aan te dragen. Daarnaast kan het CBR-systeem leren van het feit of de oplossing wel of niet succesvol was. Op deze manier leert een CBR-systeem van zijn eigen advies. Het is echter wel belangrijk dat het CBR-systeem niet zijn eigen bias creëert door zijn eigen oplossing te blijven aandragen. In hoeverre dit gebeurt is afhankelijk van het CBR-systeem.</w:t>
       </w:r>
     </w:p>
     <w:p>
@@ -396,7 +396,7 @@
         <w:pStyle w:val="BodyText"/>
       </w:pPr>
       <w:r>
-        <w:t xml:space="preserve">CBR wordt in erg veel verschillende domeinen toegepast, van helpdesken tot de diagnose van ziektes. Het is een methode die voor zowel classificatie als regressieproblemen gebruikt kan worden. Bij classificatie voorspelt het model een klasse en bij regressie voorspelt het model een nummer. Een voorbeeld van een classificatieprobleem is het identificeren van spammail. Het CBR-model voorspelt het label: spam of geen spam. Een voorbeeld van regressie is het voorspellen van de omzet van een bedrijf.</w:t>
+        <w:t xml:space="preserve">CBR wordt in erg veel verschillende domeinen toegepast, van helpdesken tot de diagnose van ziektes. Het is een methode die voor zowel classificatie als regressieproblemen gebruikt kan worden. Bij classificatie voorspelt het model een klasse en bij regressie voorspelt het model een nummer. Een voorbeeld van een classificatieprobleem is het identificeren van spammail. Het CBR-model voorspelt het label: spam of geen spam. Een voorbeeld van een regressieprobleem is het voorspellen van de omzet van een bedrijf.</w:t>
       </w:r>
     </w:p>
     <w:p>
@@ -438,7 +438,7 @@
         <w:t xml:space="preserve"> </w:t>
       </w:r>
       <w:r>
-        <w:t xml:space="preserve">problemen, omdat CBR uitgaat van redenering op basis van een of meerdere casussen in de casebase, tegengesteld aan generalistische patronen die in de database te vinden zijn. In deze</w:t>
+        <w:t xml:space="preserve">problemen, omdat CBR uitgaat van redenering op basis van een of meerdere casussen in de case base, tegengesteld aan generalistische patronen die in de database te vinden zijn. In deze</w:t>
       </w:r>
       <w:r>
         <w:t xml:space="preserve"> </w:t>
@@ -520,7 +520,7 @@
         <w:t xml:space="preserve"> </w:t>
       </w:r>
       <w:r>
-        <w:t xml:space="preserve">oplossingen zijn al een keer in de echt wereld toegepast. Hoewel dit een andere casus</w:t>
+        <w:t xml:space="preserve">oplossingen zijn al een keer in de echte wereld toegepast. Hoewel dit een andere casus</w:t>
       </w:r>
       <w:r>
         <w:t xml:space="preserve"> </w:t>
@@ -574,7 +574,7 @@
         <w:t xml:space="preserve"> </w:t>
       </w:r>
       <w:r>
-        <w:t xml:space="preserve">probleem-oplossing definitie toegepast worden in heel veel verschillende domeinen.</w:t>
+        <w:t xml:space="preserve">probleem-oplossing definitie toegepast worden in veel verschillende domeinen.</w:t>
       </w:r>
     </w:p>
     <w:p>
@@ -836,7 +836,7 @@
         <w:t xml:space="preserve">’</w:t>
       </w:r>
       <w:r>
-        <w:t xml:space="preserve">. Daarnaast bevat de output van het KNN-model ook een index met de meest-gelijke casussen die gebruikt kunnen worden om de gebruiker de meest-gelijke casussen te laten zien.</w:t>
+        <w:t xml:space="preserve">. Daarnaast bevat de output van het KNN-model ook een index met de meest-gelijke casussen die gebruikt kan worden om de gebruiker de meest-gelijke casussen te laten zien.</w:t>
       </w:r>
     </w:p>
     <w:p>
@@ -873,7 +873,7 @@
         </w:r>
       </w:hyperlink>
       <w:r>
-        <w:t xml:space="preserve">.De dataset bevat een groot aantal records van veroordelingen en de bijbehorende straf. De straffen zijn opgedeeld in twee opties:</w:t>
+        <w:t xml:space="preserve">. De dataset bevat een groot aantal records van veroordelingen en de bijbehorende straf. De straffen zijn opgedeeld in twee opties:</w:t>
       </w:r>
       <w:r>
         <w:t xml:space="preserve"> </w:t>
@@ -941,7 +941,7 @@
         <w:pStyle w:val="FirstParagraph"/>
       </w:pPr>
       <w:r>
-        <w:t xml:space="preserve">Hieronder worden de eerste tien rijen van de sentence database weergegeven. De data is op verschillende plekken opgeschoond en er is een steekproef genomen van 5% om ervoor te zorgen dat de webapplicatie niet té langzaam wordt. In de webapplicatie wordt onder de tab</w:t>
+        <w:t xml:space="preserve">Hieronder worden de eerste vijf rijen van de sentence database weergegeven. De data is op verschillende plekken opgeschoond en er is een steekproef genomen van 1% om ervoor te zorgen dat de webapplicatie niet té langzaam wordt. In de webapplicatie wordt onder de tab</w:t>
       </w:r>
       <w:r>
         <w:t xml:space="preserve"> </w:t>
@@ -1293,7 +1293,7 @@
       </w:pPr>
       <w:bookmarkStart w:id="38" w:name="het-cbr-model"/>
       <w:r>
-        <w:t xml:space="preserve">Het CBR Model</w:t>
+        <w:t xml:space="preserve">Het CBR-model</w:t>
       </w:r>
       <w:bookmarkEnd w:id="38"/>
     </w:p>
@@ -1302,7 +1302,7 @@
         <w:pStyle w:val="FirstParagraph"/>
       </w:pPr>
       <w:r>
-        <w:t xml:space="preserve">Hieronder wordt in zes stappen omschreven hoe er op basis van de Cook County dataset een simpel CBR-model gebouwd is die de eerste twee stappen van de CBR-cyclus doorloopt.</w:t>
+        <w:t xml:space="preserve">Hieronder wordt in zes stappen omschreven hoe er op basis van de Cook County dataset een simpel CBR-model gebouwd kan worden die de eerste twee stappen van de CBR-cyclus doorloopt.</w:t>
       </w:r>
     </w:p>
     <w:p>
@@ -1331,7 +1331,7 @@
         <w:rPr>
           <w:rStyle w:val="CommentTok"/>
         </w:rPr>
-        <w:t xml:space="preserve"># De normalizeringsfunctie</w:t>
+        <w:t xml:space="preserve"># De normaliseringsfunctie</w:t>
       </w:r>
       <w:r>
         <w:br/>
@@ -3714,7 +3714,45 @@
         <w:pStyle w:val="FirstParagraph"/>
       </w:pPr>
       <w:r>
-        <w:t xml:space="preserve">Met de output van het KNN-model kan vervolgens een CBR-systeem gebouwd worden. De FNN::knn() functie geeft als output een distance matrix met de afstand tussen de query-data en de test data. Daarnaast geeft het package een index van de meest-gelijke casussen en de voorspelde class van de query casus met de probability. Hieronder wordt uitgelegd hoe eerst de similarity tussen de query casus en database berekent kan worden o.b.v. de maximale distance die in stap vier is berekend.</w:t>
+        <w:t xml:space="preserve">Met de output van het KNN-model kan vervolgens een CBR-systeem gebouwd worden. De FNN::knn() functie geeft als output een distance matrix met de afstand tussen de query-data en de test data. Daarnaast geeft het package een index van de meest-gelijke casussen en de voorspelde class van de query casus met de bijbehorende probability. Hieronder wordt uitgelegd hoe eerst de similarity tussen de query casus en database berekend kan worden op basis van de maximale distance die in stap vier is berekend.</w:t>
+      </w:r>
+    </w:p>
+    <w:p>
+      <w:pPr>
+        <w:pStyle w:val="BodyText"/>
+      </w:pPr>
+      <w:r>
+        <w:t xml:space="preserve">Vervolgens wordt er aan de query_data drie kolommen toegevoegd: een similarity kolom, een sentence kolom voor de solution en een soort kolom (</w:t>
+      </w:r>
+      <w:r>
+        <w:t xml:space="preserve">‘</w:t>
+      </w:r>
+      <w:r>
+        <w:t xml:space="preserve">query</w:t>
+      </w:r>
+      <w:r>
+        <w:t xml:space="preserve">’</w:t>
+      </w:r>
+      <w:r>
+        <w:t xml:space="preserve"> </w:t>
+      </w:r>
+      <w:r>
+        <w:t xml:space="preserve">of</w:t>
+      </w:r>
+      <w:r>
+        <w:t xml:space="preserve"> </w:t>
+      </w:r>
+      <w:r>
+        <w:t xml:space="preserve">‘</w:t>
+      </w:r>
+      <w:r>
+        <w:t xml:space="preserve">train_set</w:t>
+      </w:r>
+      <w:r>
+        <w:t xml:space="preserve">’</w:t>
+      </w:r>
+      <w:r>
+        <w:t xml:space="preserve">).</w:t>
       </w:r>
     </w:p>
     <w:p>
@@ -3725,28 +3763,805 @@
         <w:rPr>
           <w:rStyle w:val="CommentTok"/>
         </w:rPr>
-        <w:t xml:space="preserve"># Sla de verschillende attributes van knn_results apart op</w:t>
-      </w:r>
-      <w:r>
-        <w:br/>
-      </w:r>
-      <w:r>
-        <w:rPr>
-          <w:rStyle w:val="NormalTok"/>
-        </w:rPr>
-        <w:t xml:space="preserve">knn_attributes &lt;-</w:t>
-      </w:r>
-      <w:r>
-        <w:rPr>
-          <w:rStyle w:val="StringTok"/>
-        </w:rPr>
-        <w:t xml:space="preserve"> </w:t>
+        <w:t xml:space="preserve"># kolom similarity, sentence en soort toevoegen om te kunnen samenvoegen met resultaten</w:t>
+      </w:r>
+      <w:r>
+        <w:br/>
+      </w:r>
+      <w:r>
+        <w:rPr>
+          <w:rStyle w:val="NormalTok"/>
+        </w:rPr>
+        <w:t xml:space="preserve">query_results &lt;-</w:t>
+      </w:r>
+      <w:r>
+        <w:rPr>
+          <w:rStyle w:val="StringTok"/>
+        </w:rPr>
+        <w:t xml:space="preserve"> </w:t>
+      </w:r>
+      <w:r>
+        <w:rPr>
+          <w:rStyle w:val="NormalTok"/>
+        </w:rPr>
+        <w:t xml:space="preserve">query_data </w:t>
+      </w:r>
+      <w:r>
+        <w:rPr>
+          <w:rStyle w:val="OperatorTok"/>
+        </w:rPr>
+        <w:t xml:space="preserve">%&gt;%</w:t>
+      </w:r>
+      <w:r>
+        <w:br/>
+      </w:r>
+      <w:r>
+        <w:rPr>
+          <w:rStyle w:val="StringTok"/>
+        </w:rPr>
+        <w:t xml:space="preserve">  </w:t>
       </w:r>
       <w:r>
         <w:rPr>
           <w:rStyle w:val="KeywordTok"/>
         </w:rPr>
-        <w:t xml:space="preserve">attributes</w:t>
+        <w:t xml:space="preserve">mutate</w:t>
+      </w:r>
+      <w:r>
+        <w:rPr>
+          <w:rStyle w:val="NormalTok"/>
+        </w:rPr>
+        <w:t xml:space="preserve">(</w:t>
+      </w:r>
+      <w:r>
+        <w:br/>
+      </w:r>
+      <w:r>
+        <w:rPr>
+          <w:rStyle w:val="NormalTok"/>
+        </w:rPr>
+        <w:t xml:space="preserve">    </w:t>
+      </w:r>
+      <w:r>
+        <w:rPr>
+          <w:rStyle w:val="DataTypeTok"/>
+        </w:rPr>
+        <w:t xml:space="preserve">similarity =</w:t>
+      </w:r>
+      <w:r>
+        <w:rPr>
+          <w:rStyle w:val="NormalTok"/>
+        </w:rPr>
+        <w:t xml:space="preserve"> </w:t>
+      </w:r>
+      <w:r>
+        <w:rPr>
+          <w:rStyle w:val="OtherTok"/>
+        </w:rPr>
+        <w:t xml:space="preserve">NA</w:t>
+      </w:r>
+      <w:r>
+        <w:rPr>
+          <w:rStyle w:val="NormalTok"/>
+        </w:rPr>
+        <w:t xml:space="preserve">,</w:t>
+      </w:r>
+      <w:r>
+        <w:br/>
+      </w:r>
+      <w:r>
+        <w:rPr>
+          <w:rStyle w:val="NormalTok"/>
+        </w:rPr>
+        <w:t xml:space="preserve">    </w:t>
+      </w:r>
+      <w:r>
+        <w:rPr>
+          <w:rStyle w:val="DataTypeTok"/>
+        </w:rPr>
+        <w:t xml:space="preserve">sentence =</w:t>
+      </w:r>
+      <w:r>
+        <w:rPr>
+          <w:rStyle w:val="NormalTok"/>
+        </w:rPr>
+        <w:t xml:space="preserve"> </w:t>
+      </w:r>
+      <w:r>
+        <w:rPr>
+          <w:rStyle w:val="OtherTok"/>
+        </w:rPr>
+        <w:t xml:space="preserve">NA</w:t>
+      </w:r>
+      <w:r>
+        <w:rPr>
+          <w:rStyle w:val="NormalTok"/>
+        </w:rPr>
+        <w:t xml:space="preserve">,</w:t>
+      </w:r>
+      <w:r>
+        <w:br/>
+      </w:r>
+      <w:r>
+        <w:rPr>
+          <w:rStyle w:val="NormalTok"/>
+        </w:rPr>
+        <w:t xml:space="preserve">    </w:t>
+      </w:r>
+      <w:r>
+        <w:rPr>
+          <w:rStyle w:val="DataTypeTok"/>
+        </w:rPr>
+        <w:t xml:space="preserve">soort =</w:t>
+      </w:r>
+      <w:r>
+        <w:rPr>
+          <w:rStyle w:val="NormalTok"/>
+        </w:rPr>
+        <w:t xml:space="preserve"> </w:t>
+      </w:r>
+      <w:r>
+        <w:rPr>
+          <w:rStyle w:val="StringTok"/>
+        </w:rPr>
+        <w:t xml:space="preserve">"query"</w:t>
+      </w:r>
+      <w:r>
+        <w:br/>
+      </w:r>
+      <w:r>
+        <w:rPr>
+          <w:rStyle w:val="NormalTok"/>
+        </w:rPr>
+        <w:t xml:space="preserve">  )</w:t>
+      </w:r>
+    </w:p>
+    <w:p>
+      <w:pPr>
+        <w:pStyle w:val="FirstParagraph"/>
+      </w:pPr>
+      <w:r>
+        <w:t xml:space="preserve">Vervolgens wordt de genormaliseerde database vervangen door niet-genormaliseerde data, omdat de gebruiker de niet-genormaliseerde data nodig heeft. Dit is de eerder gedefinieerde data. Vervolgens worden op basis van de index_knn de meest-gelijke casussen weergegeven aan de gebruiker. Hierbij zijn de kolommen</w:t>
+      </w:r>
+      <w:r>
+        <w:t xml:space="preserve"> </w:t>
+      </w:r>
+      <w:r>
+        <w:t xml:space="preserve">‘</w:t>
+      </w:r>
+      <w:r>
+        <w:t xml:space="preserve">soort</w:t>
+      </w:r>
+      <w:r>
+        <w:t xml:space="preserve">’</w:t>
+      </w:r>
+      <w:r>
+        <w:t xml:space="preserve"> </w:t>
+      </w:r>
+      <w:r>
+        <w:t xml:space="preserve">en</w:t>
+      </w:r>
+      <w:r>
+        <w:t xml:space="preserve"> </w:t>
+      </w:r>
+      <w:r>
+        <w:t xml:space="preserve">‘</w:t>
+      </w:r>
+      <w:r>
+        <w:t xml:space="preserve">similarity</w:t>
+      </w:r>
+      <w:r>
+        <w:t xml:space="preserve">’</w:t>
+      </w:r>
+      <w:r>
+        <w:t xml:space="preserve"> </w:t>
+      </w:r>
+      <w:r>
+        <w:t xml:space="preserve">toegevoegd. Similarity bevat de gelijkenis tussen de twee zaken in percentage.</w:t>
+      </w:r>
+    </w:p>
+    <w:p>
+      <w:pPr>
+        <w:pStyle w:val="SourceCode"/>
+      </w:pPr>
+      <w:r>
+        <w:rPr>
+          <w:rStyle w:val="CommentTok"/>
+        </w:rPr>
+        <w:t xml:space="preserve"># Opslaan van de index_tabel</w:t>
+      </w:r>
+      <w:r>
+        <w:br/>
+      </w:r>
+      <w:r>
+        <w:rPr>
+          <w:rStyle w:val="NormalTok"/>
+        </w:rPr>
+        <w:t xml:space="preserve">index_knn &lt;-</w:t>
+      </w:r>
+      <w:r>
+        <w:rPr>
+          <w:rStyle w:val="StringTok"/>
+        </w:rPr>
+        <w:t xml:space="preserve"> </w:t>
+      </w:r>
+      <w:r>
+        <w:rPr>
+          <w:rStyle w:val="KeywordTok"/>
+        </w:rPr>
+        <w:t xml:space="preserve">as_tibble</w:t>
+      </w:r>
+      <w:r>
+        <w:rPr>
+          <w:rStyle w:val="NormalTok"/>
+        </w:rPr>
+        <w:t xml:space="preserve">(</w:t>
+      </w:r>
+      <w:r>
+        <w:rPr>
+          <w:rStyle w:val="KeywordTok"/>
+        </w:rPr>
+        <w:t xml:space="preserve">t</w:t>
+      </w:r>
+      <w:r>
+        <w:rPr>
+          <w:rStyle w:val="NormalTok"/>
+        </w:rPr>
+        <w:t xml:space="preserve">(knn_attributes</w:t>
+      </w:r>
+      <w:r>
+        <w:rPr>
+          <w:rStyle w:val="OperatorTok"/>
+        </w:rPr>
+        <w:t xml:space="preserve">$</w:t>
+      </w:r>
+      <w:r>
+        <w:rPr>
+          <w:rStyle w:val="NormalTok"/>
+        </w:rPr>
+        <w:t xml:space="preserve">nn.index))</w:t>
+      </w:r>
+      <w:r>
+        <w:br/>
+      </w:r>
+      <w:r>
+        <w:br/>
+      </w:r>
+      <w:r>
+        <w:rPr>
+          <w:rStyle w:val="CommentTok"/>
+        </w:rPr>
+        <w:t xml:space="preserve"># Selecteer het juiste element uit de index_knn en similarity_knn tabel</w:t>
+      </w:r>
+      <w:r>
+        <w:br/>
+      </w:r>
+      <w:r>
+        <w:rPr>
+          <w:rStyle w:val="NormalTok"/>
+        </w:rPr>
+        <w:t xml:space="preserve">index &lt;-</w:t>
+      </w:r>
+      <w:r>
+        <w:rPr>
+          <w:rStyle w:val="StringTok"/>
+        </w:rPr>
+        <w:t xml:space="preserve"> </w:t>
+      </w:r>
+      <w:r>
+        <w:rPr>
+          <w:rStyle w:val="NormalTok"/>
+        </w:rPr>
+        <w:t xml:space="preserve">index_knn[[</w:t>
+      </w:r>
+      <w:r>
+        <w:rPr>
+          <w:rStyle w:val="DecValTok"/>
+        </w:rPr>
+        <w:t xml:space="preserve">1</w:t>
+      </w:r>
+      <w:r>
+        <w:rPr>
+          <w:rStyle w:val="NormalTok"/>
+        </w:rPr>
+        <w:t xml:space="preserve">]]</w:t>
+      </w:r>
+      <w:r>
+        <w:br/>
+      </w:r>
+      <w:r>
+        <w:rPr>
+          <w:rStyle w:val="NormalTok"/>
+        </w:rPr>
+        <w:t xml:space="preserve">similarity &lt;-</w:t>
+      </w:r>
+      <w:r>
+        <w:rPr>
+          <w:rStyle w:val="StringTok"/>
+        </w:rPr>
+        <w:t xml:space="preserve"> </w:t>
+      </w:r>
+      <w:r>
+        <w:rPr>
+          <w:rStyle w:val="NormalTok"/>
+        </w:rPr>
+        <w:t xml:space="preserve">similarity_knn[[</w:t>
+      </w:r>
+      <w:r>
+        <w:rPr>
+          <w:rStyle w:val="DecValTok"/>
+        </w:rPr>
+        <w:t xml:space="preserve">1</w:t>
+      </w:r>
+      <w:r>
+        <w:rPr>
+          <w:rStyle w:val="NormalTok"/>
+        </w:rPr>
+        <w:t xml:space="preserve">]]</w:t>
+      </w:r>
+    </w:p>
+    <w:p>
+      <w:pPr>
+        <w:pStyle w:val="FirstParagraph"/>
+      </w:pPr>
+      <w:r>
+        <w:t xml:space="preserve">De index vector bevat de indexnummers van de casussen in de database die het meest gelijk zijn, en de similarity vector bevat de overeenkomst tussen de query casus en de casus uit de database in percentages.</w:t>
+      </w:r>
+    </w:p>
+    <w:p>
+      <w:pPr>
+        <w:pStyle w:val="SourceCode"/>
+      </w:pPr>
+      <w:r>
+        <w:rPr>
+          <w:rStyle w:val="CommentTok"/>
+        </w:rPr>
+        <w:t xml:space="preserve"># Zo zien de index en distance variabele eruit</w:t>
+      </w:r>
+      <w:r>
+        <w:br/>
+      </w:r>
+      <w:r>
+        <w:rPr>
+          <w:rStyle w:val="KeywordTok"/>
+        </w:rPr>
+        <w:t xml:space="preserve">print</w:t>
+      </w:r>
+      <w:r>
+        <w:rPr>
+          <w:rStyle w:val="NormalTok"/>
+        </w:rPr>
+        <w:t xml:space="preserve">(index)</w:t>
+      </w:r>
+    </w:p>
+    <w:p>
+      <w:pPr>
+        <w:pStyle w:val="SourceCode"/>
+      </w:pPr>
+      <w:r>
+        <w:rPr>
+          <w:rStyle w:val="VerbatimChar"/>
+        </w:rPr>
+        <w:t xml:space="preserve">##  [1] 1497 1880 1971  933  865 1988 1030 2352 2146  490  763 1325  144 1941 2238</w:t>
+      </w:r>
+    </w:p>
+    <w:p>
+      <w:pPr>
+        <w:pStyle w:val="SourceCode"/>
+      </w:pPr>
+      <w:r>
+        <w:rPr>
+          <w:rStyle w:val="KeywordTok"/>
+        </w:rPr>
+        <w:t xml:space="preserve">print</w:t>
+      </w:r>
+      <w:r>
+        <w:rPr>
+          <w:rStyle w:val="NormalTok"/>
+        </w:rPr>
+        <w:t xml:space="preserve">(similarity)</w:t>
+      </w:r>
+    </w:p>
+    <w:p>
+      <w:pPr>
+        <w:pStyle w:val="SourceCode"/>
+      </w:pPr>
+      <w:r>
+        <w:rPr>
+          <w:rStyle w:val="VerbatimChar"/>
+        </w:rPr>
+        <w:t xml:space="preserve">##  [1] 0.9940068 0.9940068 0.9936067 0.9894785 0.9878816 0.9854276 0.9843638</w:t>
+      </w:r>
+      <w:r>
+        <w:br/>
+      </w:r>
+      <w:r>
+        <w:rPr>
+          <w:rStyle w:val="VerbatimChar"/>
+        </w:rPr>
+        <w:t xml:space="preserve">##  [8] 0.9840184 0.9817139 0.9775542 0.9773205 0.9761703 0.9751448 0.9749438</w:t>
+      </w:r>
+      <w:r>
+        <w:br/>
+      </w:r>
+      <w:r>
+        <w:rPr>
+          <w:rStyle w:val="VerbatimChar"/>
+        </w:rPr>
+        <w:t xml:space="preserve">## [15] 0.9717310</w:t>
+      </w:r>
+    </w:p>
+    <w:p>
+      <w:pPr>
+        <w:pStyle w:val="FirstParagraph"/>
+      </w:pPr>
+      <w:r>
+        <w:t xml:space="preserve">Vervolgens worden de CBR-resultaten, met de niet-genormaliseerde data, toegevoegd aan een dataframe.</w:t>
+      </w:r>
+    </w:p>
+    <w:p>
+      <w:pPr>
+        <w:pStyle w:val="SourceCode"/>
+      </w:pPr>
+      <w:r>
+        <w:rPr>
+          <w:rStyle w:val="CommentTok"/>
+        </w:rPr>
+        <w:t xml:space="preserve"># Maak een dataframe met daarin de CBR-resultaten  o.b.v. de niet-genormaliseerde data</w:t>
+      </w:r>
+      <w:r>
+        <w:br/>
+      </w:r>
+      <w:r>
+        <w:rPr>
+          <w:rStyle w:val="NormalTok"/>
+        </w:rPr>
+        <w:t xml:space="preserve">results_dataframe &lt;-</w:t>
+      </w:r>
+      <w:r>
+        <w:rPr>
+          <w:rStyle w:val="StringTok"/>
+        </w:rPr>
+        <w:t xml:space="preserve"> </w:t>
+      </w:r>
+      <w:r>
+        <w:rPr>
+          <w:rStyle w:val="NormalTok"/>
+        </w:rPr>
+        <w:t xml:space="preserve">data </w:t>
+      </w:r>
+      <w:r>
+        <w:rPr>
+          <w:rStyle w:val="OperatorTok"/>
+        </w:rPr>
+        <w:t xml:space="preserve">%&gt;%</w:t>
+      </w:r>
+      <w:r>
+        <w:br/>
+      </w:r>
+      <w:r>
+        <w:rPr>
+          <w:rStyle w:val="StringTok"/>
+        </w:rPr>
+        <w:t xml:space="preserve">  </w:t>
+      </w:r>
+      <w:r>
+        <w:rPr>
+          <w:rStyle w:val="CommentTok"/>
+        </w:rPr>
+        <w:t xml:space="preserve"># selecteren van de index</w:t>
+      </w:r>
+      <w:r>
+        <w:br/>
+      </w:r>
+      <w:r>
+        <w:rPr>
+          <w:rStyle w:val="StringTok"/>
+        </w:rPr>
+        <w:t xml:space="preserve">  </w:t>
+      </w:r>
+      <w:r>
+        <w:rPr>
+          <w:rStyle w:val="KeywordTok"/>
+        </w:rPr>
+        <w:t xml:space="preserve">slice</w:t>
+      </w:r>
+      <w:r>
+        <w:rPr>
+          <w:rStyle w:val="NormalTok"/>
+        </w:rPr>
+        <w:t xml:space="preserve">(index) </w:t>
+      </w:r>
+      <w:r>
+        <w:rPr>
+          <w:rStyle w:val="OperatorTok"/>
+        </w:rPr>
+        <w:t xml:space="preserve">%&gt;%</w:t>
+      </w:r>
+      <w:r>
+        <w:rPr>
+          <w:rStyle w:val="StringTok"/>
+        </w:rPr>
+        <w:t xml:space="preserve"> </w:t>
+      </w:r>
+      <w:r>
+        <w:rPr>
+          <w:rStyle w:val="CommentTok"/>
+        </w:rPr>
+        <w:t xml:space="preserve">#</w:t>
+      </w:r>
+      <w:r>
+        <w:br/>
+      </w:r>
+      <w:r>
+        <w:rPr>
+          <w:rStyle w:val="StringTok"/>
+        </w:rPr>
+        <w:t xml:space="preserve">  </w:t>
+      </w:r>
+      <w:r>
+        <w:rPr>
+          <w:rStyle w:val="CommentTok"/>
+        </w:rPr>
+        <w:t xml:space="preserve"># similarity kolom toevoegen</w:t>
+      </w:r>
+      <w:r>
+        <w:br/>
+      </w:r>
+      <w:r>
+        <w:rPr>
+          <w:rStyle w:val="StringTok"/>
+        </w:rPr>
+        <w:t xml:space="preserve">  </w:t>
+      </w:r>
+      <w:r>
+        <w:rPr>
+          <w:rStyle w:val="KeywordTok"/>
+        </w:rPr>
+        <w:t xml:space="preserve">cbind</w:t>
+      </w:r>
+      <w:r>
+        <w:rPr>
+          <w:rStyle w:val="NormalTok"/>
+        </w:rPr>
+        <w:t xml:space="preserve">(</w:t>
+      </w:r>
+      <w:r>
+        <w:rPr>
+          <w:rStyle w:val="DataTypeTok"/>
+        </w:rPr>
+        <w:t xml:space="preserve">similarity =</w:t>
+      </w:r>
+      <w:r>
+        <w:rPr>
+          <w:rStyle w:val="NormalTok"/>
+        </w:rPr>
+        <w:t xml:space="preserve"> similarity) </w:t>
+      </w:r>
+      <w:r>
+        <w:rPr>
+          <w:rStyle w:val="OperatorTok"/>
+        </w:rPr>
+        <w:t xml:space="preserve">%&gt;%</w:t>
+      </w:r>
+      <w:r>
+        <w:br/>
+      </w:r>
+      <w:r>
+        <w:rPr>
+          <w:rStyle w:val="StringTok"/>
+        </w:rPr>
+        <w:t xml:space="preserve">  </w:t>
+      </w:r>
+      <w:r>
+        <w:rPr>
+          <w:rStyle w:val="CommentTok"/>
+        </w:rPr>
+        <w:t xml:space="preserve"># Voeg 'soort' kolom toe zodat duidelijk is wat de query en train set is</w:t>
+      </w:r>
+      <w:r>
+        <w:br/>
+      </w:r>
+      <w:r>
+        <w:rPr>
+          <w:rStyle w:val="StringTok"/>
+        </w:rPr>
+        <w:t xml:space="preserve">  </w:t>
+      </w:r>
+      <w:r>
+        <w:rPr>
+          <w:rStyle w:val="KeywordTok"/>
+        </w:rPr>
+        <w:t xml:space="preserve">mutate</w:t>
+      </w:r>
+      <w:r>
+        <w:rPr>
+          <w:rStyle w:val="NormalTok"/>
+        </w:rPr>
+        <w:t xml:space="preserve">(</w:t>
+      </w:r>
+      <w:r>
+        <w:rPr>
+          <w:rStyle w:val="DataTypeTok"/>
+        </w:rPr>
+        <w:t xml:space="preserve">soort =</w:t>
+      </w:r>
+      <w:r>
+        <w:rPr>
+          <w:rStyle w:val="NormalTok"/>
+        </w:rPr>
+        <w:t xml:space="preserve"> </w:t>
+      </w:r>
+      <w:r>
+        <w:rPr>
+          <w:rStyle w:val="StringTok"/>
+        </w:rPr>
+        <w:t xml:space="preserve">"train_set"</w:t>
+      </w:r>
+      <w:r>
+        <w:rPr>
+          <w:rStyle w:val="NormalTok"/>
+        </w:rPr>
+        <w:t xml:space="preserve">) </w:t>
+      </w:r>
+      <w:r>
+        <w:rPr>
+          <w:rStyle w:val="OperatorTok"/>
+        </w:rPr>
+        <w:t xml:space="preserve">%&gt;%</w:t>
+      </w:r>
+      <w:r>
+        <w:br/>
+      </w:r>
+      <w:r>
+        <w:rPr>
+          <w:rStyle w:val="StringTok"/>
+        </w:rPr>
+        <w:t xml:space="preserve">  </w:t>
+      </w:r>
+      <w:r>
+        <w:rPr>
+          <w:rStyle w:val="CommentTok"/>
+        </w:rPr>
+        <w:t xml:space="preserve"># Voeg de resultaten van de query toe</w:t>
+      </w:r>
+      <w:r>
+        <w:br/>
+      </w:r>
+      <w:r>
+        <w:rPr>
+          <w:rStyle w:val="StringTok"/>
+        </w:rPr>
+        <w:t xml:space="preserve">  </w:t>
+      </w:r>
+      <w:r>
+        <w:rPr>
+          <w:rStyle w:val="KeywordTok"/>
+        </w:rPr>
+        <w:t xml:space="preserve">rbind</w:t>
+      </w:r>
+      <w:r>
+        <w:rPr>
+          <w:rStyle w:val="NormalTok"/>
+        </w:rPr>
+        <w:t xml:space="preserve">(query_results) </w:t>
+      </w:r>
+      <w:r>
+        <w:rPr>
+          <w:rStyle w:val="OperatorTok"/>
+        </w:rPr>
+        <w:t xml:space="preserve">%&gt;%</w:t>
+      </w:r>
+      <w:r>
+        <w:br/>
+      </w:r>
+      <w:r>
+        <w:rPr>
+          <w:rStyle w:val="StringTok"/>
+        </w:rPr>
+        <w:t xml:space="preserve">  </w:t>
+      </w:r>
+      <w:r>
+        <w:rPr>
+          <w:rStyle w:val="CommentTok"/>
+        </w:rPr>
+        <w:t xml:space="preserve"># Sorteer op 'soort' zodat query als eerste te zien is</w:t>
+      </w:r>
+      <w:r>
+        <w:br/>
+      </w:r>
+      <w:r>
+        <w:rPr>
+          <w:rStyle w:val="StringTok"/>
+        </w:rPr>
+        <w:t xml:space="preserve">  </w:t>
+      </w:r>
+      <w:r>
+        <w:rPr>
+          <w:rStyle w:val="KeywordTok"/>
+        </w:rPr>
+        <w:t xml:space="preserve">arrange</w:t>
+      </w:r>
+      <w:r>
+        <w:rPr>
+          <w:rStyle w:val="NormalTok"/>
+        </w:rPr>
+        <w:t xml:space="preserve">(soort) </w:t>
+      </w:r>
+      <w:r>
+        <w:rPr>
+          <w:rStyle w:val="OperatorTok"/>
+        </w:rPr>
+        <w:t xml:space="preserve">%&gt;%</w:t>
+      </w:r>
+      <w:r>
+        <w:br/>
+      </w:r>
+      <w:r>
+        <w:rPr>
+          <w:rStyle w:val="StringTok"/>
+        </w:rPr>
+        <w:t xml:space="preserve">  </w:t>
+      </w:r>
+      <w:r>
+        <w:rPr>
+          <w:rStyle w:val="CommentTok"/>
+        </w:rPr>
+        <w:t xml:space="preserve"># Laat 'soort' als eerste variabelen zien, daarna similarity en sentence. Vervolgens gender.</w:t>
+      </w:r>
+      <w:r>
+        <w:br/>
+      </w:r>
+      <w:r>
+        <w:rPr>
+          <w:rStyle w:val="StringTok"/>
+        </w:rPr>
+        <w:t xml:space="preserve">  </w:t>
+      </w:r>
+      <w:r>
+        <w:rPr>
+          <w:rStyle w:val="KeywordTok"/>
+        </w:rPr>
+        <w:t xml:space="preserve">relocate</w:t>
+      </w:r>
+      <w:r>
+        <w:rPr>
+          <w:rStyle w:val="NormalTok"/>
+        </w:rPr>
+        <w:t xml:space="preserve">(soort, similarity, sentence, gender)</w:t>
+      </w:r>
+      <w:r>
+        <w:br/>
+      </w:r>
+      <w:r>
+        <w:br/>
+      </w:r>
+      <w:r>
+        <w:rPr>
+          <w:rStyle w:val="CommentTok"/>
+        </w:rPr>
+        <w:t xml:space="preserve"># Selecteer de oplossing van het model</w:t>
+      </w:r>
+      <w:r>
+        <w:br/>
+      </w:r>
+      <w:r>
+        <w:rPr>
+          <w:rStyle w:val="NormalTok"/>
+        </w:rPr>
+        <w:t xml:space="preserve">class_query &lt;-</w:t>
+      </w:r>
+      <w:r>
+        <w:rPr>
+          <w:rStyle w:val="StringTok"/>
+        </w:rPr>
+        <w:t xml:space="preserve"> </w:t>
+      </w:r>
+      <w:r>
+        <w:rPr>
+          <w:rStyle w:val="KeywordTok"/>
+        </w:rPr>
+        <w:t xml:space="preserve">levels</w:t>
       </w:r>
       <w:r>
         <w:rPr>
@@ -3764,43 +4579,224 @@
         <w:rPr>
           <w:rStyle w:val="CommentTok"/>
         </w:rPr>
-        <w:t xml:space="preserve"># Bereken de similarity op basis van de distance</w:t>
-      </w:r>
-      <w:r>
-        <w:br/>
-      </w:r>
+        <w:t xml:space="preserve"># Output de resultaten in een lijst, genaamd 'results'</w:t>
+      </w:r>
+      <w:r>
+        <w:br/>
+      </w:r>
+      <w:r>
+        <w:rPr>
+          <w:rStyle w:val="NormalTok"/>
+        </w:rPr>
+        <w:t xml:space="preserve">results &lt;-</w:t>
+      </w:r>
+      <w:r>
+        <w:rPr>
+          <w:rStyle w:val="StringTok"/>
+        </w:rPr>
+        <w:t xml:space="preserve"> </w:t>
+      </w:r>
+      <w:r>
+        <w:rPr>
+          <w:rStyle w:val="KeywordTok"/>
+        </w:rPr>
+        <w:t xml:space="preserve">list</w:t>
+      </w:r>
+      <w:r>
+        <w:rPr>
+          <w:rStyle w:val="NormalTok"/>
+        </w:rPr>
+        <w:t xml:space="preserve">(</w:t>
+      </w:r>
+      <w:r>
+        <w:br/>
+      </w:r>
+      <w:r>
+        <w:rPr>
+          <w:rStyle w:val="NormalTok"/>
+        </w:rPr>
+        <w:t xml:space="preserve">  </w:t>
+      </w:r>
+      <w:r>
+        <w:rPr>
+          <w:rStyle w:val="StringTok"/>
+        </w:rPr>
+        <w:t xml:space="preserve">"results_dataframe"</w:t>
+      </w:r>
+      <w:r>
+        <w:rPr>
+          <w:rStyle w:val="NormalTok"/>
+        </w:rPr>
+        <w:t xml:space="preserve"> =</w:t>
+      </w:r>
+      <w:r>
+        <w:rPr>
+          <w:rStyle w:val="StringTok"/>
+        </w:rPr>
+        <w:t xml:space="preserve"> </w:t>
+      </w:r>
+      <w:r>
+        <w:rPr>
+          <w:rStyle w:val="NormalTok"/>
+        </w:rPr>
+        <w:t xml:space="preserve">results_dataframe,</w:t>
+      </w:r>
+      <w:r>
+        <w:br/>
+      </w:r>
+      <w:r>
+        <w:rPr>
+          <w:rStyle w:val="NormalTok"/>
+        </w:rPr>
+        <w:t xml:space="preserve">  </w:t>
+      </w:r>
+      <w:r>
+        <w:rPr>
+          <w:rStyle w:val="StringTok"/>
+        </w:rPr>
+        <w:t xml:space="preserve">"class"</w:t>
+      </w:r>
+      <w:r>
+        <w:rPr>
+          <w:rStyle w:val="NormalTok"/>
+        </w:rPr>
+        <w:t xml:space="preserve"> =</w:t>
+      </w:r>
+      <w:r>
+        <w:rPr>
+          <w:rStyle w:val="StringTok"/>
+        </w:rPr>
+        <w:t xml:space="preserve"> </w:t>
+      </w:r>
+      <w:r>
+        <w:rPr>
+          <w:rStyle w:val="NormalTok"/>
+        </w:rPr>
+        <w:t xml:space="preserve">class_query,</w:t>
+      </w:r>
+      <w:r>
+        <w:br/>
+      </w:r>
+      <w:r>
+        <w:rPr>
+          <w:rStyle w:val="NormalTok"/>
+        </w:rPr>
+        <w:t xml:space="preserve">  </w:t>
+      </w:r>
+      <w:r>
+        <w:rPr>
+          <w:rStyle w:val="StringTok"/>
+        </w:rPr>
+        <w:t xml:space="preserve">"probability"</w:t>
+      </w:r>
+      <w:r>
+        <w:rPr>
+          <w:rStyle w:val="NormalTok"/>
+        </w:rPr>
+        <w:t xml:space="preserve"> =</w:t>
+      </w:r>
+      <w:r>
+        <w:rPr>
+          <w:rStyle w:val="StringTok"/>
+        </w:rPr>
+        <w:t xml:space="preserve"> </w:t>
+      </w:r>
+      <w:r>
+        <w:rPr>
+          <w:rStyle w:val="NormalTok"/>
+        </w:rPr>
+        <w:t xml:space="preserve">knn_attributes</w:t>
+      </w:r>
+      <w:r>
+        <w:rPr>
+          <w:rStyle w:val="OperatorTok"/>
+        </w:rPr>
+        <w:t xml:space="preserve">$</w:t>
+      </w:r>
+      <w:r>
+        <w:rPr>
+          <w:rStyle w:val="NormalTok"/>
+        </w:rPr>
+        <w:t xml:space="preserve">prob</w:t>
+      </w:r>
+      <w:r>
+        <w:br/>
+      </w:r>
+      <w:r>
+        <w:rPr>
+          <w:rStyle w:val="NormalTok"/>
+        </w:rPr>
+        <w:t xml:space="preserve">)</w:t>
+      </w:r>
+    </w:p>
+    <w:p>
+      <w:pPr>
+        <w:pStyle w:val="FirstParagraph"/>
+      </w:pPr>
+      <w:r>
+        <w:t xml:space="preserve">De results list bevat een results_dataframe met hierin een visuele weergave van de meest-gelijke casussen van de query casus, de oplossing van deze zaken en een similarity percentage. Het</w:t>
+      </w:r>
+      <w:r>
+        <w:t xml:space="preserve"> </w:t>
+      </w:r>
+      <w:r>
+        <w:t xml:space="preserve">‘</w:t>
+      </w:r>
+      <w:r>
+        <w:t xml:space="preserve">class</w:t>
+      </w:r>
+      <w:r>
+        <w:t xml:space="preserve">’</w:t>
+      </w:r>
+      <w:r>
+        <w:t xml:space="preserve"> </w:t>
+      </w:r>
+      <w:r>
+        <w:t xml:space="preserve">element is een vector met de aangedragen oplossing, en de</w:t>
+      </w:r>
+      <w:r>
+        <w:t xml:space="preserve"> </w:t>
+      </w:r>
+      <w:r>
+        <w:t xml:space="preserve">‘</w:t>
+      </w:r>
+      <w:r>
+        <w:t xml:space="preserve">probability</w:t>
+      </w:r>
+      <w:r>
+        <w:t xml:space="preserve">’</w:t>
+      </w:r>
+      <w:r>
+        <w:t xml:space="preserve"> </w:t>
+      </w:r>
+      <w:r>
+        <w:t xml:space="preserve">is het percentage nearest-neighbours dat deze class heeft. Dit percentage is altijd minimaal 50%. De resultaten zien er als volgt uit:</w:t>
+      </w:r>
+    </w:p>
+    <w:p>
+      <w:pPr>
+        <w:pStyle w:val="SourceCode"/>
+      </w:pPr>
       <w:r>
         <w:rPr>
           <w:rStyle w:val="CommentTok"/>
         </w:rPr>
-        <w:t xml:space="preserve"># knn_attributes$nn.dist is de afstand tussen de query data en de test data</w:t>
-      </w:r>
-      <w:r>
-        <w:br/>
-      </w:r>
-      <w:r>
-        <w:rPr>
-          <w:rStyle w:val="NormalTok"/>
-        </w:rPr>
-        <w:t xml:space="preserve">distance_knn &lt;-</w:t>
-      </w:r>
-      <w:r>
-        <w:rPr>
-          <w:rStyle w:val="StringTok"/>
-        </w:rPr>
-        <w:t xml:space="preserve"> </w:t>
+        <w:t xml:space="preserve"># Dit is het dataframe met de resultaten</w:t>
+      </w:r>
+      <w:r>
+        <w:br/>
       </w:r>
       <w:r>
         <w:rPr>
           <w:rStyle w:val="KeywordTok"/>
         </w:rPr>
-        <w:t xml:space="preserve">t</w:t>
-      </w:r>
-      <w:r>
-        <w:rPr>
-          <w:rStyle w:val="NormalTok"/>
-        </w:rPr>
-        <w:t xml:space="preserve">(knn_attributes</w:t>
+        <w:t xml:space="preserve">print</w:t>
+      </w:r>
+      <w:r>
+        <w:rPr>
+          <w:rStyle w:val="NormalTok"/>
+        </w:rPr>
+        <w:t xml:space="preserve">(results</w:t>
       </w:r>
       <w:r>
         <w:rPr>
@@ -3812,94 +4808,708 @@
         <w:rPr>
           <w:rStyle w:val="NormalTok"/>
         </w:rPr>
-        <w:t xml:space="preserve">nn.dist)</w:t>
-      </w:r>
-      <w:r>
-        <w:br/>
-      </w:r>
-      <w:r>
-        <w:br/>
-      </w:r>
+        <w:t xml:space="preserve">results_dataframe)</w:t>
+      </w:r>
+    </w:p>
+    <w:p>
+      <w:pPr>
+        <w:pStyle w:val="SourceCode"/>
+      </w:pPr>
+      <w:r>
+        <w:rPr>
+          <w:rStyle w:val="VerbatimChar"/>
+        </w:rPr>
+        <w:t xml:space="preserve">##        soort similarity      sentence gender      case_id charge_count</w:t>
+      </w:r>
+      <w:r>
+        <w:br/>
+      </w:r>
+      <w:r>
+        <w:rPr>
+          <w:rStyle w:val="VerbatimChar"/>
+        </w:rPr>
+        <w:t xml:space="preserve">## 1      query         NA          &lt;NA&gt;   Male 681465569236           15</w:t>
+      </w:r>
+      <w:r>
+        <w:br/>
+      </w:r>
+      <w:r>
+        <w:rPr>
+          <w:rStyle w:val="VerbatimChar"/>
+        </w:rPr>
+        <w:t xml:space="preserve">## 2  train_set  0.9940068 Non-detention   Male 681207458100            1</w:t>
+      </w:r>
+      <w:r>
+        <w:br/>
+      </w:r>
+      <w:r>
+        <w:rPr>
+          <w:rStyle w:val="VerbatimChar"/>
+        </w:rPr>
+        <w:t xml:space="preserve">## 3  train_set  0.9940068 Non-detention   Male 656703544446            1</w:t>
+      </w:r>
+      <w:r>
+        <w:br/>
+      </w:r>
+      <w:r>
+        <w:rPr>
+          <w:rStyle w:val="VerbatimChar"/>
+        </w:rPr>
+        <w:t xml:space="preserve">## 4  train_set  0.9936067     Detention   Male 681448428073            1</w:t>
+      </w:r>
+      <w:r>
+        <w:br/>
+      </w:r>
+      <w:r>
+        <w:rPr>
+          <w:rStyle w:val="VerbatimChar"/>
+        </w:rPr>
+        <w:t xml:space="preserve">## 5  train_set  0.9894785     Detention   Male 672906415147            1</w:t>
+      </w:r>
+      <w:r>
+        <w:br/>
+      </w:r>
+      <w:r>
+        <w:rPr>
+          <w:rStyle w:val="VerbatimChar"/>
+        </w:rPr>
+        <w:t xml:space="preserve">## 6  train_set  0.9878816     Detention   Male 665949338748            1</w:t>
+      </w:r>
+      <w:r>
+        <w:br/>
+      </w:r>
+      <w:r>
+        <w:rPr>
+          <w:rStyle w:val="VerbatimChar"/>
+        </w:rPr>
+        <w:t xml:space="preserve">## 7  train_set  0.9854276 Non-detention   Male 663968168090            1</w:t>
+      </w:r>
+      <w:r>
+        <w:br/>
+      </w:r>
+      <w:r>
+        <w:rPr>
+          <w:rStyle w:val="VerbatimChar"/>
+        </w:rPr>
+        <w:t xml:space="preserve">## 8  train_set  0.9843638     Detention   Male 706690902275            1</w:t>
+      </w:r>
+      <w:r>
+        <w:br/>
+      </w:r>
+      <w:r>
+        <w:rPr>
+          <w:rStyle w:val="VerbatimChar"/>
+        </w:rPr>
+        <w:t xml:space="preserve">## 9  train_set  0.9840184 Non-detention   Male 656439968011            1</w:t>
+      </w:r>
+      <w:r>
+        <w:br/>
+      </w:r>
+      <w:r>
+        <w:rPr>
+          <w:rStyle w:val="VerbatimChar"/>
+        </w:rPr>
+        <w:t xml:space="preserve">## 10 train_set  0.9817139     Detention   Male 675596584058            2</w:t>
+      </w:r>
+      <w:r>
+        <w:br/>
+      </w:r>
+      <w:r>
+        <w:rPr>
+          <w:rStyle w:val="VerbatimChar"/>
+        </w:rPr>
+        <w:t xml:space="preserve">## 11 train_set  0.9775542     Detention   Male 652913856873            1</w:t>
+      </w:r>
+      <w:r>
+        <w:br/>
+      </w:r>
+      <w:r>
+        <w:rPr>
+          <w:rStyle w:val="VerbatimChar"/>
+        </w:rPr>
+        <w:t xml:space="preserve">## 12 train_set  0.9773205     Detention   Male 660757305299            2</w:t>
+      </w:r>
+      <w:r>
+        <w:br/>
+      </w:r>
+      <w:r>
+        <w:rPr>
+          <w:rStyle w:val="VerbatimChar"/>
+        </w:rPr>
+        <w:t xml:space="preserve">## 13 train_set  0.9761703     Detention   Male 653525721868            1</w:t>
+      </w:r>
+      <w:r>
+        <w:br/>
+      </w:r>
+      <w:r>
+        <w:rPr>
+          <w:rStyle w:val="VerbatimChar"/>
+        </w:rPr>
+        <w:t xml:space="preserve">## 14 train_set  0.9751448     Detention   Male 660460440228            2</w:t>
+      </w:r>
+      <w:r>
+        <w:br/>
+      </w:r>
+      <w:r>
+        <w:rPr>
+          <w:rStyle w:val="VerbatimChar"/>
+        </w:rPr>
+        <w:t xml:space="preserve">## 15 train_set  0.9749438     Detention   Male 699139847312            1</w:t>
+      </w:r>
+      <w:r>
+        <w:br/>
+      </w:r>
+      <w:r>
+        <w:rPr>
+          <w:rStyle w:val="VerbatimChar"/>
+        </w:rPr>
+        <w:t xml:space="preserve">## 16 train_set  0.9717310     Detention   Male 708857147810            1</w:t>
+      </w:r>
+      <w:r>
+        <w:br/>
+      </w:r>
+      <w:r>
+        <w:rPr>
+          <w:rStyle w:val="VerbatimChar"/>
+        </w:rPr>
+        <w:t xml:space="preserve">##    charge_disposition     sentence_court_name length_of_case_in_days</w:t>
+      </w:r>
+      <w:r>
+        <w:br/>
+      </w:r>
+      <w:r>
+        <w:rPr>
+          <w:rStyle w:val="VerbatimChar"/>
+        </w:rPr>
+        <w:t xml:space="preserve">## 1      Plea Of Guilty District 5 - Bridgeview                      1</w:t>
+      </w:r>
+      <w:r>
+        <w:br/>
+      </w:r>
+      <w:r>
+        <w:rPr>
+          <w:rStyle w:val="VerbatimChar"/>
+        </w:rPr>
+        <w:t xml:space="preserve">## 2      Plea Of Guilty District 5 - Bridgeview                     72</w:t>
+      </w:r>
+      <w:r>
+        <w:br/>
+      </w:r>
+      <w:r>
+        <w:rPr>
+          <w:rStyle w:val="VerbatimChar"/>
+        </w:rPr>
+        <w:t xml:space="preserve">## 3      Plea Of Guilty District 5 - Bridgeview                     72</w:t>
+      </w:r>
+      <w:r>
+        <w:br/>
+      </w:r>
+      <w:r>
+        <w:rPr>
+          <w:rStyle w:val="VerbatimChar"/>
+        </w:rPr>
+        <w:t xml:space="preserve">## 4      Plea Of Guilty District 5 - Bridgeview                     84</w:t>
+      </w:r>
+      <w:r>
+        <w:br/>
+      </w:r>
+      <w:r>
+        <w:rPr>
+          <w:rStyle w:val="VerbatimChar"/>
+        </w:rPr>
+        <w:t xml:space="preserve">## 5      Plea Of Guilty District 5 - Bridgeview                     91</w:t>
+      </w:r>
+      <w:r>
+        <w:br/>
+      </w:r>
+      <w:r>
+        <w:rPr>
+          <w:rStyle w:val="VerbatimChar"/>
+        </w:rPr>
+        <w:t xml:space="preserve">## 6      Plea Of Guilty District 5 - Bridgeview                    217</w:t>
+      </w:r>
+      <w:r>
+        <w:br/>
+      </w:r>
+      <w:r>
+        <w:rPr>
+          <w:rStyle w:val="VerbatimChar"/>
+        </w:rPr>
+        <w:t xml:space="preserve">## 7      Plea Of Guilty District 5 - Bridgeview                     69</w:t>
+      </w:r>
+      <w:r>
+        <w:br/>
+      </w:r>
+      <w:r>
+        <w:rPr>
+          <w:rStyle w:val="VerbatimChar"/>
+        </w:rPr>
+        <w:t xml:space="preserve">## 8      Plea Of Guilty District 5 - Bridgeview                    130</w:t>
+      </w:r>
+      <w:r>
+        <w:br/>
+      </w:r>
+      <w:r>
+        <w:rPr>
+          <w:rStyle w:val="VerbatimChar"/>
+        </w:rPr>
+        <w:t xml:space="preserve">## 9      Plea Of Guilty District 5 - Bridgeview                    145</w:t>
+      </w:r>
+      <w:r>
+        <w:br/>
+      </w:r>
+      <w:r>
+        <w:rPr>
+          <w:rStyle w:val="VerbatimChar"/>
+        </w:rPr>
+        <w:t xml:space="preserve">## 10     Plea Of Guilty District 5 - Bridgeview                    151</w:t>
+      </w:r>
+      <w:r>
+        <w:br/>
+      </w:r>
+      <w:r>
+        <w:rPr>
+          <w:rStyle w:val="VerbatimChar"/>
+        </w:rPr>
+        <w:t xml:space="preserve">## 11     Plea Of Guilty District 5 - Bridgeview                    237</w:t>
+      </w:r>
+      <w:r>
+        <w:br/>
+      </w:r>
+      <w:r>
+        <w:rPr>
+          <w:rStyle w:val="VerbatimChar"/>
+        </w:rPr>
+        <w:t xml:space="preserve">## 12     Plea Of Guilty District 5 - Bridgeview                    154</w:t>
+      </w:r>
+      <w:r>
+        <w:br/>
+      </w:r>
+      <w:r>
+        <w:rPr>
+          <w:rStyle w:val="VerbatimChar"/>
+        </w:rPr>
+        <w:t xml:space="preserve">## 13     Plea Of Guilty District 5 - Bridgeview                    454</w:t>
+      </w:r>
+      <w:r>
+        <w:br/>
+      </w:r>
+      <w:r>
+        <w:rPr>
+          <w:rStyle w:val="VerbatimChar"/>
+        </w:rPr>
+        <w:t xml:space="preserve">## 14     Plea Of Guilty District 5 - Bridgeview                     64</w:t>
+      </w:r>
+      <w:r>
+        <w:br/>
+      </w:r>
+      <w:r>
+        <w:rPr>
+          <w:rStyle w:val="VerbatimChar"/>
+        </w:rPr>
+        <w:t xml:space="preserve">## 15     Plea Of Guilty District 5 - Bridgeview                    166</w:t>
+      </w:r>
+      <w:r>
+        <w:br/>
+      </w:r>
+      <w:r>
+        <w:rPr>
+          <w:rStyle w:val="VerbatimChar"/>
+        </w:rPr>
+        <w:t xml:space="preserve">## 16     Plea Of Guilty District 5 - Bridgeview                      7</w:t>
+      </w:r>
+      <w:r>
+        <w:br/>
+      </w:r>
+      <w:r>
+        <w:rPr>
+          <w:rStyle w:val="VerbatimChar"/>
+        </w:rPr>
+        <w:t xml:space="preserve">##    age_at_incident           offense_category days_incident_arrest</w:t>
+      </w:r>
+      <w:r>
+        <w:br/>
+      </w:r>
+      <w:r>
+        <w:rPr>
+          <w:rStyle w:val="VerbatimChar"/>
+        </w:rPr>
+        <w:t xml:space="preserve">## 1               23 UUW_Unlawful_Use_of_Weapon                    3</w:t>
+      </w:r>
+      <w:r>
+        <w:br/>
+      </w:r>
+      <w:r>
+        <w:rPr>
+          <w:rStyle w:val="VerbatimChar"/>
+        </w:rPr>
+        <w:t xml:space="preserve">## 2               18 UUW_Unlawful_Use_of_Weapon                    0</w:t>
+      </w:r>
+      <w:r>
+        <w:br/>
+      </w:r>
+      <w:r>
+        <w:rPr>
+          <w:rStyle w:val="VerbatimChar"/>
+        </w:rPr>
+        <w:t xml:space="preserve">## 3               18 UUW_Unlawful_Use_of_Weapon                    0</w:t>
+      </w:r>
+      <w:r>
+        <w:br/>
+      </w:r>
+      <w:r>
+        <w:rPr>
+          <w:rStyle w:val="VerbatimChar"/>
+        </w:rPr>
+        <w:t xml:space="preserve">## 4               18 UUW_Unlawful_Use_of_Weapon                    0</w:t>
+      </w:r>
+      <w:r>
+        <w:br/>
+      </w:r>
+      <w:r>
+        <w:rPr>
+          <w:rStyle w:val="VerbatimChar"/>
+        </w:rPr>
+        <w:t xml:space="preserve">## 5               19 UUW_Unlawful_Use_of_Weapon                    0</w:t>
+      </w:r>
+      <w:r>
+        <w:br/>
+      </w:r>
+      <w:r>
+        <w:rPr>
+          <w:rStyle w:val="VerbatimChar"/>
+        </w:rPr>
+        <w:t xml:space="preserve">## 6               18 UUW_Unlawful_Use_of_Weapon                    0</w:t>
+      </w:r>
+      <w:r>
+        <w:br/>
+      </w:r>
+      <w:r>
+        <w:rPr>
+          <w:rStyle w:val="VerbatimChar"/>
+        </w:rPr>
+        <w:t xml:space="preserve">## 7               20 UUW_Unlawful_Use_of_Weapon                    0</w:t>
+      </w:r>
+      <w:r>
+        <w:br/>
+      </w:r>
+      <w:r>
+        <w:rPr>
+          <w:rStyle w:val="VerbatimChar"/>
+        </w:rPr>
+        <w:t xml:space="preserve">## 8               20 UUW_Unlawful_Use_of_Weapon                    0</w:t>
+      </w:r>
+      <w:r>
+        <w:br/>
+      </w:r>
+      <w:r>
+        <w:rPr>
+          <w:rStyle w:val="VerbatimChar"/>
+        </w:rPr>
+        <w:t xml:space="preserve">## 9               20 UUW_Unlawful_Use_of_Weapon                    0</w:t>
+      </w:r>
+      <w:r>
+        <w:br/>
+      </w:r>
+      <w:r>
+        <w:rPr>
+          <w:rStyle w:val="VerbatimChar"/>
+        </w:rPr>
+        <w:t xml:space="preserve">## 10              18 UUW_Unlawful_Use_of_Weapon                    0</w:t>
+      </w:r>
+      <w:r>
+        <w:br/>
+      </w:r>
+      <w:r>
+        <w:rPr>
+          <w:rStyle w:val="VerbatimChar"/>
+        </w:rPr>
+        <w:t xml:space="preserve">## 11              21 UUW_Unlawful_Use_of_Weapon                    0</w:t>
+      </w:r>
+      <w:r>
+        <w:br/>
+      </w:r>
+      <w:r>
+        <w:rPr>
+          <w:rStyle w:val="VerbatimChar"/>
+        </w:rPr>
+        <w:t xml:space="preserve">## 12              20 UUW_Unlawful_Use_of_Weapon                    0</w:t>
+      </w:r>
+      <w:r>
+        <w:br/>
+      </w:r>
+      <w:r>
+        <w:rPr>
+          <w:rStyle w:val="VerbatimChar"/>
+        </w:rPr>
+        <w:t xml:space="preserve">## 13              18 UUW_Unlawful_Use_of_Weapon                    0</w:t>
+      </w:r>
+      <w:r>
+        <w:br/>
+      </w:r>
+      <w:r>
+        <w:rPr>
+          <w:rStyle w:val="VerbatimChar"/>
+        </w:rPr>
+        <w:t xml:space="preserve">## 14              21 UUW_Unlawful_Use_of_Weapon                    0</w:t>
+      </w:r>
+      <w:r>
+        <w:br/>
+      </w:r>
+      <w:r>
+        <w:rPr>
+          <w:rStyle w:val="VerbatimChar"/>
+        </w:rPr>
+        <w:t xml:space="preserve">## 15              22 UUW_Unlawful_Use_of_Weapon                    0</w:t>
+      </w:r>
+      <w:r>
+        <w:br/>
+      </w:r>
+      <w:r>
+        <w:rPr>
+          <w:rStyle w:val="VerbatimChar"/>
+        </w:rPr>
+        <w:t xml:space="preserve">## 16              23 UUW_Unlawful_Use_of_Weapon                    0</w:t>
+      </w:r>
+      <w:r>
+        <w:br/>
+      </w:r>
+      <w:r>
+        <w:rPr>
+          <w:rStyle w:val="VerbatimChar"/>
+        </w:rPr>
+        <w:t xml:space="preserve">##    convicted_chicago</w:t>
+      </w:r>
+      <w:r>
+        <w:br/>
+      </w:r>
+      <w:r>
+        <w:rPr>
+          <w:rStyle w:val="VerbatimChar"/>
+        </w:rPr>
+        <w:t xml:space="preserve">## 1                 ja</w:t>
+      </w:r>
+      <w:r>
+        <w:br/>
+      </w:r>
+      <w:r>
+        <w:rPr>
+          <w:rStyle w:val="VerbatimChar"/>
+        </w:rPr>
+        <w:t xml:space="preserve">## 2                 ja</w:t>
+      </w:r>
+      <w:r>
+        <w:br/>
+      </w:r>
+      <w:r>
+        <w:rPr>
+          <w:rStyle w:val="VerbatimChar"/>
+        </w:rPr>
+        <w:t xml:space="preserve">## 3                 ja</w:t>
+      </w:r>
+      <w:r>
+        <w:br/>
+      </w:r>
+      <w:r>
+        <w:rPr>
+          <w:rStyle w:val="VerbatimChar"/>
+        </w:rPr>
+        <w:t xml:space="preserve">## 4                 ja</w:t>
+      </w:r>
+      <w:r>
+        <w:br/>
+      </w:r>
+      <w:r>
+        <w:rPr>
+          <w:rStyle w:val="VerbatimChar"/>
+        </w:rPr>
+        <w:t xml:space="preserve">## 5                 ja</w:t>
+      </w:r>
+      <w:r>
+        <w:br/>
+      </w:r>
+      <w:r>
+        <w:rPr>
+          <w:rStyle w:val="VerbatimChar"/>
+        </w:rPr>
+        <w:t xml:space="preserve">## 6                 ja</w:t>
+      </w:r>
+      <w:r>
+        <w:br/>
+      </w:r>
+      <w:r>
+        <w:rPr>
+          <w:rStyle w:val="VerbatimChar"/>
+        </w:rPr>
+        <w:t xml:space="preserve">## 7                 ja</w:t>
+      </w:r>
+      <w:r>
+        <w:br/>
+      </w:r>
+      <w:r>
+        <w:rPr>
+          <w:rStyle w:val="VerbatimChar"/>
+        </w:rPr>
+        <w:t xml:space="preserve">## 8                 ja</w:t>
+      </w:r>
+      <w:r>
+        <w:br/>
+      </w:r>
+      <w:r>
+        <w:rPr>
+          <w:rStyle w:val="VerbatimChar"/>
+        </w:rPr>
+        <w:t xml:space="preserve">## 9                 ja</w:t>
+      </w:r>
+      <w:r>
+        <w:br/>
+      </w:r>
+      <w:r>
+        <w:rPr>
+          <w:rStyle w:val="VerbatimChar"/>
+        </w:rPr>
+        <w:t xml:space="preserve">## 10                ja</w:t>
+      </w:r>
+      <w:r>
+        <w:br/>
+      </w:r>
+      <w:r>
+        <w:rPr>
+          <w:rStyle w:val="VerbatimChar"/>
+        </w:rPr>
+        <w:t xml:space="preserve">## 11                ja</w:t>
+      </w:r>
+      <w:r>
+        <w:br/>
+      </w:r>
+      <w:r>
+        <w:rPr>
+          <w:rStyle w:val="VerbatimChar"/>
+        </w:rPr>
+        <w:t xml:space="preserve">## 12                ja</w:t>
+      </w:r>
+      <w:r>
+        <w:br/>
+      </w:r>
+      <w:r>
+        <w:rPr>
+          <w:rStyle w:val="VerbatimChar"/>
+        </w:rPr>
+        <w:t xml:space="preserve">## 13                ja</w:t>
+      </w:r>
+      <w:r>
+        <w:br/>
+      </w:r>
+      <w:r>
+        <w:rPr>
+          <w:rStyle w:val="VerbatimChar"/>
+        </w:rPr>
+        <w:t xml:space="preserve">## 14                ja</w:t>
+      </w:r>
+      <w:r>
+        <w:br/>
+      </w:r>
+      <w:r>
+        <w:rPr>
+          <w:rStyle w:val="VerbatimChar"/>
+        </w:rPr>
+        <w:t xml:space="preserve">## 15                ja</w:t>
+      </w:r>
+      <w:r>
+        <w:br/>
+      </w:r>
+      <w:r>
+        <w:rPr>
+          <w:rStyle w:val="VerbatimChar"/>
+        </w:rPr>
+        <w:t xml:space="preserve">## 16                ja</w:t>
+      </w:r>
+    </w:p>
+    <w:p>
+      <w:pPr>
+        <w:pStyle w:val="SourceCode"/>
+      </w:pPr>
       <w:r>
         <w:rPr>
           <w:rStyle w:val="CommentTok"/>
         </w:rPr>
-        <w:t xml:space="preserve"># Deel de distance door de max_distance</w:t>
-      </w:r>
-      <w:r>
-        <w:br/>
-      </w:r>
-      <w:r>
-        <w:rPr>
-          <w:rStyle w:val="NormalTok"/>
-        </w:rPr>
-        <w:t xml:space="preserve">similarity_knn &lt;-</w:t>
-      </w:r>
-      <w:r>
-        <w:rPr>
-          <w:rStyle w:val="StringTok"/>
-        </w:rPr>
-        <w:t xml:space="preserve"> </w:t>
+        <w:t xml:space="preserve"># Dit is de aangedragen solution door het CBR-model</w:t>
+      </w:r>
+      <w:r>
+        <w:br/>
       </w:r>
       <w:r>
         <w:rPr>
           <w:rStyle w:val="KeywordTok"/>
         </w:rPr>
-        <w:t xml:space="preserve">as_tibble</w:t>
-      </w:r>
-      <w:r>
-        <w:rPr>
-          <w:rStyle w:val="NormalTok"/>
-        </w:rPr>
-        <w:t xml:space="preserve">(</w:t>
-      </w:r>
-      <w:r>
-        <w:rPr>
-          <w:rStyle w:val="DecValTok"/>
-        </w:rPr>
-        <w:t xml:space="preserve">1</w:t>
-      </w:r>
-      <w:r>
-        <w:rPr>
-          <w:rStyle w:val="NormalTok"/>
-        </w:rPr>
-        <w:t xml:space="preserve"> </w:t>
+        <w:t xml:space="preserve">print</w:t>
+      </w:r>
+      <w:r>
+        <w:rPr>
+          <w:rStyle w:val="NormalTok"/>
+        </w:rPr>
+        <w:t xml:space="preserve">(results</w:t>
       </w:r>
       <w:r>
         <w:rPr>
           <w:rStyle w:val="OperatorTok"/>
         </w:rPr>
-        <w:t xml:space="preserve">-</w:t>
-      </w:r>
-      <w:r>
-        <w:rPr>
-          <w:rStyle w:val="StringTok"/>
-        </w:rPr>
-        <w:t xml:space="preserve"> </w:t>
-      </w:r>
-      <w:r>
-        <w:rPr>
-          <w:rStyle w:val="NormalTok"/>
-        </w:rPr>
-        <w:t xml:space="preserve">(distance_knn </w:t>
+        <w:t xml:space="preserve">$</w:t>
+      </w:r>
+      <w:r>
+        <w:rPr>
+          <w:rStyle w:val="NormalTok"/>
+        </w:rPr>
+        <w:t xml:space="preserve">class)</w:t>
+      </w:r>
+    </w:p>
+    <w:p>
+      <w:pPr>
+        <w:pStyle w:val="SourceCode"/>
+      </w:pPr>
+      <w:r>
+        <w:rPr>
+          <w:rStyle w:val="VerbatimChar"/>
+        </w:rPr>
+        <w:t xml:space="preserve">## [1] "Detention"</w:t>
+      </w:r>
+    </w:p>
+    <w:p>
+      <w:pPr>
+        <w:pStyle w:val="SourceCode"/>
+      </w:pPr>
+      <w:r>
+        <w:rPr>
+          <w:rStyle w:val="CommentTok"/>
+        </w:rPr>
+        <w:t xml:space="preserve"># Dit is het percentage van de nearest neighbours die de solution aandraagt</w:t>
+      </w:r>
+      <w:r>
+        <w:br/>
+      </w:r>
+      <w:r>
+        <w:rPr>
+          <w:rStyle w:val="KeywordTok"/>
+        </w:rPr>
+        <w:t xml:space="preserve">print</w:t>
+      </w:r>
+      <w:r>
+        <w:rPr>
+          <w:rStyle w:val="NormalTok"/>
+        </w:rPr>
+        <w:t xml:space="preserve">(results</w:t>
       </w:r>
       <w:r>
         <w:rPr>
           <w:rStyle w:val="OperatorTok"/>
         </w:rPr>
-        <w:t xml:space="preserve">/</w:t>
-      </w:r>
-      <w:r>
-        <w:rPr>
-          <w:rStyle w:val="StringTok"/>
-        </w:rPr>
-        <w:t xml:space="preserve"> </w:t>
-      </w:r>
-      <w:r>
-        <w:rPr>
-          <w:rStyle w:val="NormalTok"/>
-        </w:rPr>
-        <w:t xml:space="preserve">max_dist))</w:t>
+        <w:t xml:space="preserve">$</w:t>
+      </w:r>
+      <w:r>
+        <w:rPr>
+          <w:rStyle w:val="NormalTok"/>
+        </w:rPr>
+        <w:t xml:space="preserve">probability)</w:t>
       </w:r>
     </w:p>
     <w:p>
@@ -3910,16 +5520,7 @@
         <w:rPr>
           <w:rStyle w:val="VerbatimChar"/>
         </w:rPr>
-        <w:t xml:space="preserve">## Warning: The `x` argument of `as_tibble.matrix()` must have unique column names if `.name_repair` is omitted as of tibble 2.0.0.</w:t>
-      </w:r>
-      <w:r>
-        <w:br/>
-      </w:r>
-      <w:r>
-        <w:rPr>
-          <w:rStyle w:val="VerbatimChar"/>
-        </w:rPr>
-        <w:t xml:space="preserve">## Using compatibility `.name_repair`.</w:t>
+        <w:t xml:space="preserve">## [1] 0.7333333</w:t>
       </w:r>
     </w:p>
     <w:p>
@@ -3927,1651 +5528,6 @@
         <w:pStyle w:val="FirstParagraph"/>
       </w:pPr>
       <w:r>
-        <w:t xml:space="preserve">Vervolgens wordt er aan de query_data drie kolommen toegevoegd: een similarity kolom, een sentence kolom voor de solution en een soort kolom (</w:t>
-      </w:r>
-      <w:r>
-        <w:t xml:space="preserve">‘</w:t>
-      </w:r>
-      <w:r>
-        <w:t xml:space="preserve">query</w:t>
-      </w:r>
-      <w:r>
-        <w:t xml:space="preserve">’</w:t>
-      </w:r>
-      <w:r>
-        <w:t xml:space="preserve"> </w:t>
-      </w:r>
-      <w:r>
-        <w:t xml:space="preserve">of</w:t>
-      </w:r>
-      <w:r>
-        <w:t xml:space="preserve"> </w:t>
-      </w:r>
-      <w:r>
-        <w:t xml:space="preserve">‘</w:t>
-      </w:r>
-      <w:r>
-        <w:t xml:space="preserve">train_set</w:t>
-      </w:r>
-      <w:r>
-        <w:t xml:space="preserve">’</w:t>
-      </w:r>
-      <w:r>
-        <w:t xml:space="preserve">).</w:t>
-      </w:r>
-    </w:p>
-    <w:p>
-      <w:pPr>
-        <w:pStyle w:val="BodyText"/>
-      </w:pPr>
-      <w:r>
-        <w:t xml:space="preserve">Vervolgens moet de genormaliseerde database vervangen worden met de niet-genormaliseerde data, omdat de gebruiker de niet-genormaliseerde data nodig heeft. Dit is simpel de eerder gedefinieerde data. Vervolgens wordt op basis van de index_knn de meest-gelijke casussen weergegeven aan de gebruiker. Hierbij zijn de kolommen</w:t>
-      </w:r>
-      <w:r>
-        <w:t xml:space="preserve"> </w:t>
-      </w:r>
-      <w:r>
-        <w:t xml:space="preserve">‘</w:t>
-      </w:r>
-      <w:r>
-        <w:t xml:space="preserve">soort</w:t>
-      </w:r>
-      <w:r>
-        <w:t xml:space="preserve">’</w:t>
-      </w:r>
-      <w:r>
-        <w:t xml:space="preserve"> </w:t>
-      </w:r>
-      <w:r>
-        <w:t xml:space="preserve">en</w:t>
-      </w:r>
-      <w:r>
-        <w:t xml:space="preserve"> </w:t>
-      </w:r>
-      <w:r>
-        <w:t xml:space="preserve">‘</w:t>
-      </w:r>
-      <w:r>
-        <w:t xml:space="preserve">similarity</w:t>
-      </w:r>
-      <w:r>
-        <w:t xml:space="preserve">’</w:t>
-      </w:r>
-      <w:r>
-        <w:t xml:space="preserve"> </w:t>
-      </w:r>
-      <w:r>
-        <w:t xml:space="preserve">toegevoegd. Similarity bevat de gelijkenis tussen de twee zaken in percentage.</w:t>
-      </w:r>
-    </w:p>
-    <w:p>
-      <w:pPr>
-        <w:pStyle w:val="SourceCode"/>
-      </w:pPr>
-      <w:r>
-        <w:rPr>
-          <w:rStyle w:val="CommentTok"/>
-        </w:rPr>
-        <w:t xml:space="preserve"># Opslaan van de index_tabel</w:t>
-      </w:r>
-      <w:r>
-        <w:br/>
-      </w:r>
-      <w:r>
-        <w:rPr>
-          <w:rStyle w:val="NormalTok"/>
-        </w:rPr>
-        <w:t xml:space="preserve">index_knn &lt;-</w:t>
-      </w:r>
-      <w:r>
-        <w:rPr>
-          <w:rStyle w:val="StringTok"/>
-        </w:rPr>
-        <w:t xml:space="preserve"> </w:t>
-      </w:r>
-      <w:r>
-        <w:rPr>
-          <w:rStyle w:val="KeywordTok"/>
-        </w:rPr>
-        <w:t xml:space="preserve">as_tibble</w:t>
-      </w:r>
-      <w:r>
-        <w:rPr>
-          <w:rStyle w:val="NormalTok"/>
-        </w:rPr>
-        <w:t xml:space="preserve">(</w:t>
-      </w:r>
-      <w:r>
-        <w:rPr>
-          <w:rStyle w:val="KeywordTok"/>
-        </w:rPr>
-        <w:t xml:space="preserve">t</w:t>
-      </w:r>
-      <w:r>
-        <w:rPr>
-          <w:rStyle w:val="NormalTok"/>
-        </w:rPr>
-        <w:t xml:space="preserve">(knn_attributes</w:t>
-      </w:r>
-      <w:r>
-        <w:rPr>
-          <w:rStyle w:val="OperatorTok"/>
-        </w:rPr>
-        <w:t xml:space="preserve">$</w:t>
-      </w:r>
-      <w:r>
-        <w:rPr>
-          <w:rStyle w:val="NormalTok"/>
-        </w:rPr>
-        <w:t xml:space="preserve">nn.index))</w:t>
-      </w:r>
-      <w:r>
-        <w:br/>
-      </w:r>
-      <w:r>
-        <w:br/>
-      </w:r>
-      <w:r>
-        <w:rPr>
-          <w:rStyle w:val="CommentTok"/>
-        </w:rPr>
-        <w:t xml:space="preserve"># Selecteer het juiste element uit de index_knn en similarity_knn tabel</w:t>
-      </w:r>
-      <w:r>
-        <w:br/>
-      </w:r>
-      <w:r>
-        <w:rPr>
-          <w:rStyle w:val="NormalTok"/>
-        </w:rPr>
-        <w:t xml:space="preserve">index &lt;-</w:t>
-      </w:r>
-      <w:r>
-        <w:rPr>
-          <w:rStyle w:val="StringTok"/>
-        </w:rPr>
-        <w:t xml:space="preserve"> </w:t>
-      </w:r>
-      <w:r>
-        <w:rPr>
-          <w:rStyle w:val="NormalTok"/>
-        </w:rPr>
-        <w:t xml:space="preserve">index_knn[[</w:t>
-      </w:r>
-      <w:r>
-        <w:rPr>
-          <w:rStyle w:val="DecValTok"/>
-        </w:rPr>
-        <w:t xml:space="preserve">1</w:t>
-      </w:r>
-      <w:r>
-        <w:rPr>
-          <w:rStyle w:val="NormalTok"/>
-        </w:rPr>
-        <w:t xml:space="preserve">]]</w:t>
-      </w:r>
-      <w:r>
-        <w:br/>
-      </w:r>
-      <w:r>
-        <w:rPr>
-          <w:rStyle w:val="NormalTok"/>
-        </w:rPr>
-        <w:t xml:space="preserve">similarity &lt;-</w:t>
-      </w:r>
-      <w:r>
-        <w:rPr>
-          <w:rStyle w:val="StringTok"/>
-        </w:rPr>
-        <w:t xml:space="preserve"> </w:t>
-      </w:r>
-      <w:r>
-        <w:rPr>
-          <w:rStyle w:val="NormalTok"/>
-        </w:rPr>
-        <w:t xml:space="preserve">similarity_knn[[</w:t>
-      </w:r>
-      <w:r>
-        <w:rPr>
-          <w:rStyle w:val="DecValTok"/>
-        </w:rPr>
-        <w:t xml:space="preserve">1</w:t>
-      </w:r>
-      <w:r>
-        <w:rPr>
-          <w:rStyle w:val="NormalTok"/>
-        </w:rPr>
-        <w:t xml:space="preserve">]]</w:t>
-      </w:r>
-    </w:p>
-    <w:p>
-      <w:pPr>
-        <w:pStyle w:val="FirstParagraph"/>
-      </w:pPr>
-      <w:r>
-        <w:t xml:space="preserve">De index vector bevat de indexnummers van de casussen in de database die het meest gelijk zijn, en de similarity vector bevat de overeenkomst tussen de query casus en de casus uit de database in percentages.</w:t>
-      </w:r>
-    </w:p>
-    <w:p>
-      <w:pPr>
-        <w:pStyle w:val="SourceCode"/>
-      </w:pPr>
-      <w:r>
-        <w:rPr>
-          <w:rStyle w:val="CommentTok"/>
-        </w:rPr>
-        <w:t xml:space="preserve"># Zo zien de index en distance variabele eruit</w:t>
-      </w:r>
-      <w:r>
-        <w:br/>
-      </w:r>
-      <w:r>
-        <w:rPr>
-          <w:rStyle w:val="KeywordTok"/>
-        </w:rPr>
-        <w:t xml:space="preserve">print</w:t>
-      </w:r>
-      <w:r>
-        <w:rPr>
-          <w:rStyle w:val="NormalTok"/>
-        </w:rPr>
-        <w:t xml:space="preserve">(index)</w:t>
-      </w:r>
-    </w:p>
-    <w:p>
-      <w:pPr>
-        <w:pStyle w:val="SourceCode"/>
-      </w:pPr>
-      <w:r>
-        <w:rPr>
-          <w:rStyle w:val="VerbatimChar"/>
-        </w:rPr>
-        <w:t xml:space="preserve">##  [1] 1497 1880 1971  933  865 1988 1030 2352 2146  490  763 1325  144 1941 2238</w:t>
-      </w:r>
-    </w:p>
-    <w:p>
-      <w:pPr>
-        <w:pStyle w:val="SourceCode"/>
-      </w:pPr>
-      <w:r>
-        <w:rPr>
-          <w:rStyle w:val="KeywordTok"/>
-        </w:rPr>
-        <w:t xml:space="preserve">print</w:t>
-      </w:r>
-      <w:r>
-        <w:rPr>
-          <w:rStyle w:val="NormalTok"/>
-        </w:rPr>
-        <w:t xml:space="preserve">(similarity)</w:t>
-      </w:r>
-    </w:p>
-    <w:p>
-      <w:pPr>
-        <w:pStyle w:val="SourceCode"/>
-      </w:pPr>
-      <w:r>
-        <w:rPr>
-          <w:rStyle w:val="VerbatimChar"/>
-        </w:rPr>
-        <w:t xml:space="preserve">##  [1] 0.9940068 0.9940068 0.9936067 0.9894785 0.9878816 0.9854276 0.9843638</w:t>
-      </w:r>
-      <w:r>
-        <w:br/>
-      </w:r>
-      <w:r>
-        <w:rPr>
-          <w:rStyle w:val="VerbatimChar"/>
-        </w:rPr>
-        <w:t xml:space="preserve">##  [8] 0.9840184 0.9817139 0.9775542 0.9773205 0.9761703 0.9751448 0.9749438</w:t>
-      </w:r>
-      <w:r>
-        <w:br/>
-      </w:r>
-      <w:r>
-        <w:rPr>
-          <w:rStyle w:val="VerbatimChar"/>
-        </w:rPr>
-        <w:t xml:space="preserve">## [15] 0.9717310</w:t>
-      </w:r>
-    </w:p>
-    <w:p>
-      <w:pPr>
-        <w:pStyle w:val="FirstParagraph"/>
-      </w:pPr>
-      <w:r>
-        <w:t xml:space="preserve">Vervolgens worden de CBR-resultaten, met de niet-genormaliseerde data, toegevoegd aan een dataframe.</w:t>
-      </w:r>
-    </w:p>
-    <w:p>
-      <w:pPr>
-        <w:pStyle w:val="SourceCode"/>
-      </w:pPr>
-      <w:r>
-        <w:rPr>
-          <w:rStyle w:val="CommentTok"/>
-        </w:rPr>
-        <w:t xml:space="preserve"># Maak een dataframe met daarin de CBR-resultaten  o.b.v. de niet-genormaliseerde data</w:t>
-      </w:r>
-      <w:r>
-        <w:br/>
-      </w:r>
-      <w:r>
-        <w:rPr>
-          <w:rStyle w:val="NormalTok"/>
-        </w:rPr>
-        <w:t xml:space="preserve">results_dataframe &lt;-</w:t>
-      </w:r>
-      <w:r>
-        <w:rPr>
-          <w:rStyle w:val="StringTok"/>
-        </w:rPr>
-        <w:t xml:space="preserve"> </w:t>
-      </w:r>
-      <w:r>
-        <w:rPr>
-          <w:rStyle w:val="NormalTok"/>
-        </w:rPr>
-        <w:t xml:space="preserve">data </w:t>
-      </w:r>
-      <w:r>
-        <w:rPr>
-          <w:rStyle w:val="OperatorTok"/>
-        </w:rPr>
-        <w:t xml:space="preserve">%&gt;%</w:t>
-      </w:r>
-      <w:r>
-        <w:br/>
-      </w:r>
-      <w:r>
-        <w:rPr>
-          <w:rStyle w:val="StringTok"/>
-        </w:rPr>
-        <w:t xml:space="preserve">  </w:t>
-      </w:r>
-      <w:r>
-        <w:rPr>
-          <w:rStyle w:val="CommentTok"/>
-        </w:rPr>
-        <w:t xml:space="preserve"># selecteren van de index</w:t>
-      </w:r>
-      <w:r>
-        <w:br/>
-      </w:r>
-      <w:r>
-        <w:rPr>
-          <w:rStyle w:val="StringTok"/>
-        </w:rPr>
-        <w:t xml:space="preserve">  </w:t>
-      </w:r>
-      <w:r>
-        <w:rPr>
-          <w:rStyle w:val="KeywordTok"/>
-        </w:rPr>
-        <w:t xml:space="preserve">slice</w:t>
-      </w:r>
-      <w:r>
-        <w:rPr>
-          <w:rStyle w:val="NormalTok"/>
-        </w:rPr>
-        <w:t xml:space="preserve">(index) </w:t>
-      </w:r>
-      <w:r>
-        <w:rPr>
-          <w:rStyle w:val="OperatorTok"/>
-        </w:rPr>
-        <w:t xml:space="preserve">%&gt;%</w:t>
-      </w:r>
-      <w:r>
-        <w:rPr>
-          <w:rStyle w:val="StringTok"/>
-        </w:rPr>
-        <w:t xml:space="preserve"> </w:t>
-      </w:r>
-      <w:r>
-        <w:rPr>
-          <w:rStyle w:val="CommentTok"/>
-        </w:rPr>
-        <w:t xml:space="preserve">#</w:t>
-      </w:r>
-      <w:r>
-        <w:br/>
-      </w:r>
-      <w:r>
-        <w:rPr>
-          <w:rStyle w:val="StringTok"/>
-        </w:rPr>
-        <w:t xml:space="preserve">  </w:t>
-      </w:r>
-      <w:r>
-        <w:rPr>
-          <w:rStyle w:val="CommentTok"/>
-        </w:rPr>
-        <w:t xml:space="preserve"># similarity kolom toevoegen</w:t>
-      </w:r>
-      <w:r>
-        <w:br/>
-      </w:r>
-      <w:r>
-        <w:rPr>
-          <w:rStyle w:val="StringTok"/>
-        </w:rPr>
-        <w:t xml:space="preserve">  </w:t>
-      </w:r>
-      <w:r>
-        <w:rPr>
-          <w:rStyle w:val="KeywordTok"/>
-        </w:rPr>
-        <w:t xml:space="preserve">cbind</w:t>
-      </w:r>
-      <w:r>
-        <w:rPr>
-          <w:rStyle w:val="NormalTok"/>
-        </w:rPr>
-        <w:t xml:space="preserve">(</w:t>
-      </w:r>
-      <w:r>
-        <w:rPr>
-          <w:rStyle w:val="DataTypeTok"/>
-        </w:rPr>
-        <w:t xml:space="preserve">similarity =</w:t>
-      </w:r>
-      <w:r>
-        <w:rPr>
-          <w:rStyle w:val="NormalTok"/>
-        </w:rPr>
-        <w:t xml:space="preserve"> similarity) </w:t>
-      </w:r>
-      <w:r>
-        <w:rPr>
-          <w:rStyle w:val="OperatorTok"/>
-        </w:rPr>
-        <w:t xml:space="preserve">%&gt;%</w:t>
-      </w:r>
-      <w:r>
-        <w:br/>
-      </w:r>
-      <w:r>
-        <w:rPr>
-          <w:rStyle w:val="StringTok"/>
-        </w:rPr>
-        <w:t xml:space="preserve">  </w:t>
-      </w:r>
-      <w:r>
-        <w:rPr>
-          <w:rStyle w:val="CommentTok"/>
-        </w:rPr>
-        <w:t xml:space="preserve"># Voeg 'soort' kolom toe zodat duidelijk is wat de query en train set is</w:t>
-      </w:r>
-      <w:r>
-        <w:br/>
-      </w:r>
-      <w:r>
-        <w:rPr>
-          <w:rStyle w:val="StringTok"/>
-        </w:rPr>
-        <w:t xml:space="preserve">  </w:t>
-      </w:r>
-      <w:r>
-        <w:rPr>
-          <w:rStyle w:val="KeywordTok"/>
-        </w:rPr>
-        <w:t xml:space="preserve">mutate</w:t>
-      </w:r>
-      <w:r>
-        <w:rPr>
-          <w:rStyle w:val="NormalTok"/>
-        </w:rPr>
-        <w:t xml:space="preserve">(</w:t>
-      </w:r>
-      <w:r>
-        <w:rPr>
-          <w:rStyle w:val="DataTypeTok"/>
-        </w:rPr>
-        <w:t xml:space="preserve">soort =</w:t>
-      </w:r>
-      <w:r>
-        <w:rPr>
-          <w:rStyle w:val="NormalTok"/>
-        </w:rPr>
-        <w:t xml:space="preserve"> </w:t>
-      </w:r>
-      <w:r>
-        <w:rPr>
-          <w:rStyle w:val="StringTok"/>
-        </w:rPr>
-        <w:t xml:space="preserve">"train_set"</w:t>
-      </w:r>
-      <w:r>
-        <w:rPr>
-          <w:rStyle w:val="NormalTok"/>
-        </w:rPr>
-        <w:t xml:space="preserve">) </w:t>
-      </w:r>
-      <w:r>
-        <w:rPr>
-          <w:rStyle w:val="OperatorTok"/>
-        </w:rPr>
-        <w:t xml:space="preserve">%&gt;%</w:t>
-      </w:r>
-      <w:r>
-        <w:br/>
-      </w:r>
-      <w:r>
-        <w:rPr>
-          <w:rStyle w:val="StringTok"/>
-        </w:rPr>
-        <w:t xml:space="preserve">  </w:t>
-      </w:r>
-      <w:r>
-        <w:rPr>
-          <w:rStyle w:val="CommentTok"/>
-        </w:rPr>
-        <w:t xml:space="preserve"># Voeg de resultaten van de query toe</w:t>
-      </w:r>
-      <w:r>
-        <w:br/>
-      </w:r>
-      <w:r>
-        <w:rPr>
-          <w:rStyle w:val="StringTok"/>
-        </w:rPr>
-        <w:t xml:space="preserve">  </w:t>
-      </w:r>
-      <w:r>
-        <w:rPr>
-          <w:rStyle w:val="KeywordTok"/>
-        </w:rPr>
-        <w:t xml:space="preserve">rbind</w:t>
-      </w:r>
-      <w:r>
-        <w:rPr>
-          <w:rStyle w:val="NormalTok"/>
-        </w:rPr>
-        <w:t xml:space="preserve">(query_results) </w:t>
-      </w:r>
-      <w:r>
-        <w:rPr>
-          <w:rStyle w:val="OperatorTok"/>
-        </w:rPr>
-        <w:t xml:space="preserve">%&gt;%</w:t>
-      </w:r>
-      <w:r>
-        <w:br/>
-      </w:r>
-      <w:r>
-        <w:rPr>
-          <w:rStyle w:val="StringTok"/>
-        </w:rPr>
-        <w:t xml:space="preserve">  </w:t>
-      </w:r>
-      <w:r>
-        <w:rPr>
-          <w:rStyle w:val="CommentTok"/>
-        </w:rPr>
-        <w:t xml:space="preserve"># Sorteer op 'soort' zodat query als eerste te zien is</w:t>
-      </w:r>
-      <w:r>
-        <w:br/>
-      </w:r>
-      <w:r>
-        <w:rPr>
-          <w:rStyle w:val="StringTok"/>
-        </w:rPr>
-        <w:t xml:space="preserve">  </w:t>
-      </w:r>
-      <w:r>
-        <w:rPr>
-          <w:rStyle w:val="KeywordTok"/>
-        </w:rPr>
-        <w:t xml:space="preserve">arrange</w:t>
-      </w:r>
-      <w:r>
-        <w:rPr>
-          <w:rStyle w:val="NormalTok"/>
-        </w:rPr>
-        <w:t xml:space="preserve">(soort) </w:t>
-      </w:r>
-      <w:r>
-        <w:rPr>
-          <w:rStyle w:val="OperatorTok"/>
-        </w:rPr>
-        <w:t xml:space="preserve">%&gt;%</w:t>
-      </w:r>
-      <w:r>
-        <w:br/>
-      </w:r>
-      <w:r>
-        <w:rPr>
-          <w:rStyle w:val="StringTok"/>
-        </w:rPr>
-        <w:t xml:space="preserve">  </w:t>
-      </w:r>
-      <w:r>
-        <w:rPr>
-          <w:rStyle w:val="CommentTok"/>
-        </w:rPr>
-        <w:t xml:space="preserve"># Laat 'soort' als eerste variabelen zien, daarna similarity en sentence. Vervolgens gender.</w:t>
-      </w:r>
-      <w:r>
-        <w:br/>
-      </w:r>
-      <w:r>
-        <w:rPr>
-          <w:rStyle w:val="StringTok"/>
-        </w:rPr>
-        <w:t xml:space="preserve">  </w:t>
-      </w:r>
-      <w:r>
-        <w:rPr>
-          <w:rStyle w:val="KeywordTok"/>
-        </w:rPr>
-        <w:t xml:space="preserve">relocate</w:t>
-      </w:r>
-      <w:r>
-        <w:rPr>
-          <w:rStyle w:val="NormalTok"/>
-        </w:rPr>
-        <w:t xml:space="preserve">(soort, similarity, sentence, gender)</w:t>
-      </w:r>
-      <w:r>
-        <w:br/>
-      </w:r>
-      <w:r>
-        <w:br/>
-      </w:r>
-      <w:r>
-        <w:rPr>
-          <w:rStyle w:val="CommentTok"/>
-        </w:rPr>
-        <w:t xml:space="preserve"># Selecteer de oplossing van het model</w:t>
-      </w:r>
-      <w:r>
-        <w:br/>
-      </w:r>
-      <w:r>
-        <w:rPr>
-          <w:rStyle w:val="NormalTok"/>
-        </w:rPr>
-        <w:t xml:space="preserve">class_query &lt;-</w:t>
-      </w:r>
-      <w:r>
-        <w:rPr>
-          <w:rStyle w:val="StringTok"/>
-        </w:rPr>
-        <w:t xml:space="preserve"> </w:t>
-      </w:r>
-      <w:r>
-        <w:rPr>
-          <w:rStyle w:val="KeywordTok"/>
-        </w:rPr>
-        <w:t xml:space="preserve">levels</w:t>
-      </w:r>
-      <w:r>
-        <w:rPr>
-          <w:rStyle w:val="NormalTok"/>
-        </w:rPr>
-        <w:t xml:space="preserve">(knn_results)</w:t>
-      </w:r>
-      <w:r>
-        <w:br/>
-      </w:r>
-      <w:r>
-        <w:br/>
-      </w:r>
-      <w:r>
-        <w:rPr>
-          <w:rStyle w:val="CommentTok"/>
-        </w:rPr>
-        <w:t xml:space="preserve"># Output de resultaten in een lijst, genaamd 'results'</w:t>
-      </w:r>
-      <w:r>
-        <w:br/>
-      </w:r>
-      <w:r>
-        <w:rPr>
-          <w:rStyle w:val="NormalTok"/>
-        </w:rPr>
-        <w:t xml:space="preserve">results &lt;-</w:t>
-      </w:r>
-      <w:r>
-        <w:rPr>
-          <w:rStyle w:val="StringTok"/>
-        </w:rPr>
-        <w:t xml:space="preserve"> </w:t>
-      </w:r>
-      <w:r>
-        <w:rPr>
-          <w:rStyle w:val="KeywordTok"/>
-        </w:rPr>
-        <w:t xml:space="preserve">list</w:t>
-      </w:r>
-      <w:r>
-        <w:rPr>
-          <w:rStyle w:val="NormalTok"/>
-        </w:rPr>
-        <w:t xml:space="preserve">(</w:t>
-      </w:r>
-      <w:r>
-        <w:br/>
-      </w:r>
-      <w:r>
-        <w:rPr>
-          <w:rStyle w:val="NormalTok"/>
-        </w:rPr>
-        <w:t xml:space="preserve">  </w:t>
-      </w:r>
-      <w:r>
-        <w:rPr>
-          <w:rStyle w:val="StringTok"/>
-        </w:rPr>
-        <w:t xml:space="preserve">"results_dataframe"</w:t>
-      </w:r>
-      <w:r>
-        <w:rPr>
-          <w:rStyle w:val="NormalTok"/>
-        </w:rPr>
-        <w:t xml:space="preserve"> =</w:t>
-      </w:r>
-      <w:r>
-        <w:rPr>
-          <w:rStyle w:val="StringTok"/>
-        </w:rPr>
-        <w:t xml:space="preserve"> </w:t>
-      </w:r>
-      <w:r>
-        <w:rPr>
-          <w:rStyle w:val="NormalTok"/>
-        </w:rPr>
-        <w:t xml:space="preserve">results_dataframe,</w:t>
-      </w:r>
-      <w:r>
-        <w:br/>
-      </w:r>
-      <w:r>
-        <w:rPr>
-          <w:rStyle w:val="NormalTok"/>
-        </w:rPr>
-        <w:t xml:space="preserve">  </w:t>
-      </w:r>
-      <w:r>
-        <w:rPr>
-          <w:rStyle w:val="StringTok"/>
-        </w:rPr>
-        <w:t xml:space="preserve">"class"</w:t>
-      </w:r>
-      <w:r>
-        <w:rPr>
-          <w:rStyle w:val="NormalTok"/>
-        </w:rPr>
-        <w:t xml:space="preserve"> =</w:t>
-      </w:r>
-      <w:r>
-        <w:rPr>
-          <w:rStyle w:val="StringTok"/>
-        </w:rPr>
-        <w:t xml:space="preserve"> </w:t>
-      </w:r>
-      <w:r>
-        <w:rPr>
-          <w:rStyle w:val="NormalTok"/>
-        </w:rPr>
-        <w:t xml:space="preserve">class_query,</w:t>
-      </w:r>
-      <w:r>
-        <w:br/>
-      </w:r>
-      <w:r>
-        <w:rPr>
-          <w:rStyle w:val="NormalTok"/>
-        </w:rPr>
-        <w:t xml:space="preserve">  </w:t>
-      </w:r>
-      <w:r>
-        <w:rPr>
-          <w:rStyle w:val="StringTok"/>
-        </w:rPr>
-        <w:t xml:space="preserve">"probability"</w:t>
-      </w:r>
-      <w:r>
-        <w:rPr>
-          <w:rStyle w:val="NormalTok"/>
-        </w:rPr>
-        <w:t xml:space="preserve"> =</w:t>
-      </w:r>
-      <w:r>
-        <w:rPr>
-          <w:rStyle w:val="StringTok"/>
-        </w:rPr>
-        <w:t xml:space="preserve"> </w:t>
-      </w:r>
-      <w:r>
-        <w:rPr>
-          <w:rStyle w:val="NormalTok"/>
-        </w:rPr>
-        <w:t xml:space="preserve">knn_attributes</w:t>
-      </w:r>
-      <w:r>
-        <w:rPr>
-          <w:rStyle w:val="OperatorTok"/>
-        </w:rPr>
-        <w:t xml:space="preserve">$</w:t>
-      </w:r>
-      <w:r>
-        <w:rPr>
-          <w:rStyle w:val="NormalTok"/>
-        </w:rPr>
-        <w:t xml:space="preserve">prob</w:t>
-      </w:r>
-      <w:r>
-        <w:br/>
-      </w:r>
-      <w:r>
-        <w:rPr>
-          <w:rStyle w:val="NormalTok"/>
-        </w:rPr>
-        <w:t xml:space="preserve">)</w:t>
-      </w:r>
-    </w:p>
-    <w:p>
-      <w:pPr>
-        <w:pStyle w:val="FirstParagraph"/>
-      </w:pPr>
-      <w:r>
-        <w:t xml:space="preserve">De results list bevat een results_dataframe met hierin een visuele weergave van de meest-gelijke casussen van de query casus, de oplossing van deze zaken en een similarity percentage. Het</w:t>
-      </w:r>
-      <w:r>
-        <w:t xml:space="preserve"> </w:t>
-      </w:r>
-      <w:r>
-        <w:t xml:space="preserve">‘</w:t>
-      </w:r>
-      <w:r>
-        <w:t xml:space="preserve">class</w:t>
-      </w:r>
-      <w:r>
-        <w:t xml:space="preserve">’</w:t>
-      </w:r>
-      <w:r>
-        <w:t xml:space="preserve"> </w:t>
-      </w:r>
-      <w:r>
-        <w:t xml:space="preserve">element is een vector met de aangedragen oplossing, en de</w:t>
-      </w:r>
-      <w:r>
-        <w:t xml:space="preserve"> </w:t>
-      </w:r>
-      <w:r>
-        <w:t xml:space="preserve">‘</w:t>
-      </w:r>
-      <w:r>
-        <w:t xml:space="preserve">probability</w:t>
-      </w:r>
-      <w:r>
-        <w:t xml:space="preserve">’</w:t>
-      </w:r>
-      <w:r>
-        <w:t xml:space="preserve"> </w:t>
-      </w:r>
-      <w:r>
-        <w:t xml:space="preserve">is het percentage nearest-neighbours dat deze class heeft. Dit percentage is altijd minimaal 50%. De resultaten zien er als volgt uit:</w:t>
-      </w:r>
-    </w:p>
-    <w:p>
-      <w:pPr>
-        <w:pStyle w:val="SourceCode"/>
-      </w:pPr>
-      <w:r>
-        <w:rPr>
-          <w:rStyle w:val="CommentTok"/>
-        </w:rPr>
-        <w:t xml:space="preserve"># Dit is het dataframe met de resultaten</w:t>
-      </w:r>
-      <w:r>
-        <w:br/>
-      </w:r>
-      <w:r>
-        <w:rPr>
-          <w:rStyle w:val="KeywordTok"/>
-        </w:rPr>
-        <w:t xml:space="preserve">print</w:t>
-      </w:r>
-      <w:r>
-        <w:rPr>
-          <w:rStyle w:val="NormalTok"/>
-        </w:rPr>
-        <w:t xml:space="preserve">(results</w:t>
-      </w:r>
-      <w:r>
-        <w:rPr>
-          <w:rStyle w:val="OperatorTok"/>
-        </w:rPr>
-        <w:t xml:space="preserve">$</w:t>
-      </w:r>
-      <w:r>
-        <w:rPr>
-          <w:rStyle w:val="NormalTok"/>
-        </w:rPr>
-        <w:t xml:space="preserve">results_dataframe)</w:t>
-      </w:r>
-    </w:p>
-    <w:p>
-      <w:pPr>
-        <w:pStyle w:val="SourceCode"/>
-      </w:pPr>
-      <w:r>
-        <w:rPr>
-          <w:rStyle w:val="VerbatimChar"/>
-        </w:rPr>
-        <w:t xml:space="preserve">##        soort similarity      sentence gender      case_id charge_count</w:t>
-      </w:r>
-      <w:r>
-        <w:br/>
-      </w:r>
-      <w:r>
-        <w:rPr>
-          <w:rStyle w:val="VerbatimChar"/>
-        </w:rPr>
-        <w:t xml:space="preserve">## 1      query         NA          &lt;NA&gt;   Male 681465569236           15</w:t>
-      </w:r>
-      <w:r>
-        <w:br/>
-      </w:r>
-      <w:r>
-        <w:rPr>
-          <w:rStyle w:val="VerbatimChar"/>
-        </w:rPr>
-        <w:t xml:space="preserve">## 2  train_set  0.9940068 Non-detention   Male 681207458100            1</w:t>
-      </w:r>
-      <w:r>
-        <w:br/>
-      </w:r>
-      <w:r>
-        <w:rPr>
-          <w:rStyle w:val="VerbatimChar"/>
-        </w:rPr>
-        <w:t xml:space="preserve">## 3  train_set  0.9940068 Non-detention   Male 656703544446            1</w:t>
-      </w:r>
-      <w:r>
-        <w:br/>
-      </w:r>
-      <w:r>
-        <w:rPr>
-          <w:rStyle w:val="VerbatimChar"/>
-        </w:rPr>
-        <w:t xml:space="preserve">## 4  train_set  0.9936067     Detention   Male 681448428073            1</w:t>
-      </w:r>
-      <w:r>
-        <w:br/>
-      </w:r>
-      <w:r>
-        <w:rPr>
-          <w:rStyle w:val="VerbatimChar"/>
-        </w:rPr>
-        <w:t xml:space="preserve">## 5  train_set  0.9894785     Detention   Male 672906415147            1</w:t>
-      </w:r>
-      <w:r>
-        <w:br/>
-      </w:r>
-      <w:r>
-        <w:rPr>
-          <w:rStyle w:val="VerbatimChar"/>
-        </w:rPr>
-        <w:t xml:space="preserve">## 6  train_set  0.9878816     Detention   Male 665949338748            1</w:t>
-      </w:r>
-      <w:r>
-        <w:br/>
-      </w:r>
-      <w:r>
-        <w:rPr>
-          <w:rStyle w:val="VerbatimChar"/>
-        </w:rPr>
-        <w:t xml:space="preserve">## 7  train_set  0.9854276 Non-detention   Male 663968168090            1</w:t>
-      </w:r>
-      <w:r>
-        <w:br/>
-      </w:r>
-      <w:r>
-        <w:rPr>
-          <w:rStyle w:val="VerbatimChar"/>
-        </w:rPr>
-        <w:t xml:space="preserve">## 8  train_set  0.9843638     Detention   Male 706690902275            1</w:t>
-      </w:r>
-      <w:r>
-        <w:br/>
-      </w:r>
-      <w:r>
-        <w:rPr>
-          <w:rStyle w:val="VerbatimChar"/>
-        </w:rPr>
-        <w:t xml:space="preserve">## 9  train_set  0.9840184 Non-detention   Male 656439968011            1</w:t>
-      </w:r>
-      <w:r>
-        <w:br/>
-      </w:r>
-      <w:r>
-        <w:rPr>
-          <w:rStyle w:val="VerbatimChar"/>
-        </w:rPr>
-        <w:t xml:space="preserve">## 10 train_set  0.9817139     Detention   Male 675596584058            2</w:t>
-      </w:r>
-      <w:r>
-        <w:br/>
-      </w:r>
-      <w:r>
-        <w:rPr>
-          <w:rStyle w:val="VerbatimChar"/>
-        </w:rPr>
-        <w:t xml:space="preserve">## 11 train_set  0.9775542     Detention   Male 652913856873            1</w:t>
-      </w:r>
-      <w:r>
-        <w:br/>
-      </w:r>
-      <w:r>
-        <w:rPr>
-          <w:rStyle w:val="VerbatimChar"/>
-        </w:rPr>
-        <w:t xml:space="preserve">## 12 train_set  0.9773205     Detention   Male 660757305299            2</w:t>
-      </w:r>
-      <w:r>
-        <w:br/>
-      </w:r>
-      <w:r>
-        <w:rPr>
-          <w:rStyle w:val="VerbatimChar"/>
-        </w:rPr>
-        <w:t xml:space="preserve">## 13 train_set  0.9761703     Detention   Male 653525721868            1</w:t>
-      </w:r>
-      <w:r>
-        <w:br/>
-      </w:r>
-      <w:r>
-        <w:rPr>
-          <w:rStyle w:val="VerbatimChar"/>
-        </w:rPr>
-        <w:t xml:space="preserve">## 14 train_set  0.9751448     Detention   Male 660460440228            2</w:t>
-      </w:r>
-      <w:r>
-        <w:br/>
-      </w:r>
-      <w:r>
-        <w:rPr>
-          <w:rStyle w:val="VerbatimChar"/>
-        </w:rPr>
-        <w:t xml:space="preserve">## 15 train_set  0.9749438     Detention   Male 699139847312            1</w:t>
-      </w:r>
-      <w:r>
-        <w:br/>
-      </w:r>
-      <w:r>
-        <w:rPr>
-          <w:rStyle w:val="VerbatimChar"/>
-        </w:rPr>
-        <w:t xml:space="preserve">## 16 train_set  0.9717310     Detention   Male 708857147810            1</w:t>
-      </w:r>
-      <w:r>
-        <w:br/>
-      </w:r>
-      <w:r>
-        <w:rPr>
-          <w:rStyle w:val="VerbatimChar"/>
-        </w:rPr>
-        <w:t xml:space="preserve">##    charge_disposition     sentence_court_name length_of_case_in_days</w:t>
-      </w:r>
-      <w:r>
-        <w:br/>
-      </w:r>
-      <w:r>
-        <w:rPr>
-          <w:rStyle w:val="VerbatimChar"/>
-        </w:rPr>
-        <w:t xml:space="preserve">## 1      Plea Of Guilty District 5 - Bridgeview                      1</w:t>
-      </w:r>
-      <w:r>
-        <w:br/>
-      </w:r>
-      <w:r>
-        <w:rPr>
-          <w:rStyle w:val="VerbatimChar"/>
-        </w:rPr>
-        <w:t xml:space="preserve">## 2      Plea Of Guilty District 5 - Bridgeview                     72</w:t>
-      </w:r>
-      <w:r>
-        <w:br/>
-      </w:r>
-      <w:r>
-        <w:rPr>
-          <w:rStyle w:val="VerbatimChar"/>
-        </w:rPr>
-        <w:t xml:space="preserve">## 3      Plea Of Guilty District 5 - Bridgeview                     72</w:t>
-      </w:r>
-      <w:r>
-        <w:br/>
-      </w:r>
-      <w:r>
-        <w:rPr>
-          <w:rStyle w:val="VerbatimChar"/>
-        </w:rPr>
-        <w:t xml:space="preserve">## 4      Plea Of Guilty District 5 - Bridgeview                     84</w:t>
-      </w:r>
-      <w:r>
-        <w:br/>
-      </w:r>
-      <w:r>
-        <w:rPr>
-          <w:rStyle w:val="VerbatimChar"/>
-        </w:rPr>
-        <w:t xml:space="preserve">## 5      Plea Of Guilty District 5 - Bridgeview                     91</w:t>
-      </w:r>
-      <w:r>
-        <w:br/>
-      </w:r>
-      <w:r>
-        <w:rPr>
-          <w:rStyle w:val="VerbatimChar"/>
-        </w:rPr>
-        <w:t xml:space="preserve">## 6      Plea Of Guilty District 5 - Bridgeview                    217</w:t>
-      </w:r>
-      <w:r>
-        <w:br/>
-      </w:r>
-      <w:r>
-        <w:rPr>
-          <w:rStyle w:val="VerbatimChar"/>
-        </w:rPr>
-        <w:t xml:space="preserve">## 7      Plea Of Guilty District 5 - Bridgeview                     69</w:t>
-      </w:r>
-      <w:r>
-        <w:br/>
-      </w:r>
-      <w:r>
-        <w:rPr>
-          <w:rStyle w:val="VerbatimChar"/>
-        </w:rPr>
-        <w:t xml:space="preserve">## 8      Plea Of Guilty District 5 - Bridgeview                    130</w:t>
-      </w:r>
-      <w:r>
-        <w:br/>
-      </w:r>
-      <w:r>
-        <w:rPr>
-          <w:rStyle w:val="VerbatimChar"/>
-        </w:rPr>
-        <w:t xml:space="preserve">## 9      Plea Of Guilty District 5 - Bridgeview                    145</w:t>
-      </w:r>
-      <w:r>
-        <w:br/>
-      </w:r>
-      <w:r>
-        <w:rPr>
-          <w:rStyle w:val="VerbatimChar"/>
-        </w:rPr>
-        <w:t xml:space="preserve">## 10     Plea Of Guilty District 5 - Bridgeview                    151</w:t>
-      </w:r>
-      <w:r>
-        <w:br/>
-      </w:r>
-      <w:r>
-        <w:rPr>
-          <w:rStyle w:val="VerbatimChar"/>
-        </w:rPr>
-        <w:t xml:space="preserve">## 11     Plea Of Guilty District 5 - Bridgeview                    237</w:t>
-      </w:r>
-      <w:r>
-        <w:br/>
-      </w:r>
-      <w:r>
-        <w:rPr>
-          <w:rStyle w:val="VerbatimChar"/>
-        </w:rPr>
-        <w:t xml:space="preserve">## 12     Plea Of Guilty District 5 - Bridgeview                    154</w:t>
-      </w:r>
-      <w:r>
-        <w:br/>
-      </w:r>
-      <w:r>
-        <w:rPr>
-          <w:rStyle w:val="VerbatimChar"/>
-        </w:rPr>
-        <w:t xml:space="preserve">## 13     Plea Of Guilty District 5 - Bridgeview                    454</w:t>
-      </w:r>
-      <w:r>
-        <w:br/>
-      </w:r>
-      <w:r>
-        <w:rPr>
-          <w:rStyle w:val="VerbatimChar"/>
-        </w:rPr>
-        <w:t xml:space="preserve">## 14     Plea Of Guilty District 5 - Bridgeview                     64</w:t>
-      </w:r>
-      <w:r>
-        <w:br/>
-      </w:r>
-      <w:r>
-        <w:rPr>
-          <w:rStyle w:val="VerbatimChar"/>
-        </w:rPr>
-        <w:t xml:space="preserve">## 15     Plea Of Guilty District 5 - Bridgeview                    166</w:t>
-      </w:r>
-      <w:r>
-        <w:br/>
-      </w:r>
-      <w:r>
-        <w:rPr>
-          <w:rStyle w:val="VerbatimChar"/>
-        </w:rPr>
-        <w:t xml:space="preserve">## 16     Plea Of Guilty District 5 - Bridgeview                      7</w:t>
-      </w:r>
-      <w:r>
-        <w:br/>
-      </w:r>
-      <w:r>
-        <w:rPr>
-          <w:rStyle w:val="VerbatimChar"/>
-        </w:rPr>
-        <w:t xml:space="preserve">##    age_at_incident           offense_category days_incident_arrest</w:t>
-      </w:r>
-      <w:r>
-        <w:br/>
-      </w:r>
-      <w:r>
-        <w:rPr>
-          <w:rStyle w:val="VerbatimChar"/>
-        </w:rPr>
-        <w:t xml:space="preserve">## 1               23 UUW_Unlawful_Use_of_Weapon                    3</w:t>
-      </w:r>
-      <w:r>
-        <w:br/>
-      </w:r>
-      <w:r>
-        <w:rPr>
-          <w:rStyle w:val="VerbatimChar"/>
-        </w:rPr>
-        <w:t xml:space="preserve">## 2               18 UUW_Unlawful_Use_of_Weapon                    0</w:t>
-      </w:r>
-      <w:r>
-        <w:br/>
-      </w:r>
-      <w:r>
-        <w:rPr>
-          <w:rStyle w:val="VerbatimChar"/>
-        </w:rPr>
-        <w:t xml:space="preserve">## 3               18 UUW_Unlawful_Use_of_Weapon                    0</w:t>
-      </w:r>
-      <w:r>
-        <w:br/>
-      </w:r>
-      <w:r>
-        <w:rPr>
-          <w:rStyle w:val="VerbatimChar"/>
-        </w:rPr>
-        <w:t xml:space="preserve">## 4               18 UUW_Unlawful_Use_of_Weapon                    0</w:t>
-      </w:r>
-      <w:r>
-        <w:br/>
-      </w:r>
-      <w:r>
-        <w:rPr>
-          <w:rStyle w:val="VerbatimChar"/>
-        </w:rPr>
-        <w:t xml:space="preserve">## 5               19 UUW_Unlawful_Use_of_Weapon                    0</w:t>
-      </w:r>
-      <w:r>
-        <w:br/>
-      </w:r>
-      <w:r>
-        <w:rPr>
-          <w:rStyle w:val="VerbatimChar"/>
-        </w:rPr>
-        <w:t xml:space="preserve">## 6               18 UUW_Unlawful_Use_of_Weapon                    0</w:t>
-      </w:r>
-      <w:r>
-        <w:br/>
-      </w:r>
-      <w:r>
-        <w:rPr>
-          <w:rStyle w:val="VerbatimChar"/>
-        </w:rPr>
-        <w:t xml:space="preserve">## 7               20 UUW_Unlawful_Use_of_Weapon                    0</w:t>
-      </w:r>
-      <w:r>
-        <w:br/>
-      </w:r>
-      <w:r>
-        <w:rPr>
-          <w:rStyle w:val="VerbatimChar"/>
-        </w:rPr>
-        <w:t xml:space="preserve">## 8               20 UUW_Unlawful_Use_of_Weapon                    0</w:t>
-      </w:r>
-      <w:r>
-        <w:br/>
-      </w:r>
-      <w:r>
-        <w:rPr>
-          <w:rStyle w:val="VerbatimChar"/>
-        </w:rPr>
-        <w:t xml:space="preserve">## 9               20 UUW_Unlawful_Use_of_Weapon                    0</w:t>
-      </w:r>
-      <w:r>
-        <w:br/>
-      </w:r>
-      <w:r>
-        <w:rPr>
-          <w:rStyle w:val="VerbatimChar"/>
-        </w:rPr>
-        <w:t xml:space="preserve">## 10              18 UUW_Unlawful_Use_of_Weapon                    0</w:t>
-      </w:r>
-      <w:r>
-        <w:br/>
-      </w:r>
-      <w:r>
-        <w:rPr>
-          <w:rStyle w:val="VerbatimChar"/>
-        </w:rPr>
-        <w:t xml:space="preserve">## 11              21 UUW_Unlawful_Use_of_Weapon                    0</w:t>
-      </w:r>
-      <w:r>
-        <w:br/>
-      </w:r>
-      <w:r>
-        <w:rPr>
-          <w:rStyle w:val="VerbatimChar"/>
-        </w:rPr>
-        <w:t xml:space="preserve">## 12              20 UUW_Unlawful_Use_of_Weapon                    0</w:t>
-      </w:r>
-      <w:r>
-        <w:br/>
-      </w:r>
-      <w:r>
-        <w:rPr>
-          <w:rStyle w:val="VerbatimChar"/>
-        </w:rPr>
-        <w:t xml:space="preserve">## 13              18 UUW_Unlawful_Use_of_Weapon                    0</w:t>
-      </w:r>
-      <w:r>
-        <w:br/>
-      </w:r>
-      <w:r>
-        <w:rPr>
-          <w:rStyle w:val="VerbatimChar"/>
-        </w:rPr>
-        <w:t xml:space="preserve">## 14              21 UUW_Unlawful_Use_of_Weapon                    0</w:t>
-      </w:r>
-      <w:r>
-        <w:br/>
-      </w:r>
-      <w:r>
-        <w:rPr>
-          <w:rStyle w:val="VerbatimChar"/>
-        </w:rPr>
-        <w:t xml:space="preserve">## 15              22 UUW_Unlawful_Use_of_Weapon                    0</w:t>
-      </w:r>
-      <w:r>
-        <w:br/>
-      </w:r>
-      <w:r>
-        <w:rPr>
-          <w:rStyle w:val="VerbatimChar"/>
-        </w:rPr>
-        <w:t xml:space="preserve">## 16              23 UUW_Unlawful_Use_of_Weapon                    0</w:t>
-      </w:r>
-      <w:r>
-        <w:br/>
-      </w:r>
-      <w:r>
-        <w:rPr>
-          <w:rStyle w:val="VerbatimChar"/>
-        </w:rPr>
-        <w:t xml:space="preserve">##    convicted_chicago</w:t>
-      </w:r>
-      <w:r>
-        <w:br/>
-      </w:r>
-      <w:r>
-        <w:rPr>
-          <w:rStyle w:val="VerbatimChar"/>
-        </w:rPr>
-        <w:t xml:space="preserve">## 1                 ja</w:t>
-      </w:r>
-      <w:r>
-        <w:br/>
-      </w:r>
-      <w:r>
-        <w:rPr>
-          <w:rStyle w:val="VerbatimChar"/>
-        </w:rPr>
-        <w:t xml:space="preserve">## 2                 ja</w:t>
-      </w:r>
-      <w:r>
-        <w:br/>
-      </w:r>
-      <w:r>
-        <w:rPr>
-          <w:rStyle w:val="VerbatimChar"/>
-        </w:rPr>
-        <w:t xml:space="preserve">## 3                 ja</w:t>
-      </w:r>
-      <w:r>
-        <w:br/>
-      </w:r>
-      <w:r>
-        <w:rPr>
-          <w:rStyle w:val="VerbatimChar"/>
-        </w:rPr>
-        <w:t xml:space="preserve">## 4                 ja</w:t>
-      </w:r>
-      <w:r>
-        <w:br/>
-      </w:r>
-      <w:r>
-        <w:rPr>
-          <w:rStyle w:val="VerbatimChar"/>
-        </w:rPr>
-        <w:t xml:space="preserve">## 5                 ja</w:t>
-      </w:r>
-      <w:r>
-        <w:br/>
-      </w:r>
-      <w:r>
-        <w:rPr>
-          <w:rStyle w:val="VerbatimChar"/>
-        </w:rPr>
-        <w:t xml:space="preserve">## 6                 ja</w:t>
-      </w:r>
-      <w:r>
-        <w:br/>
-      </w:r>
-      <w:r>
-        <w:rPr>
-          <w:rStyle w:val="VerbatimChar"/>
-        </w:rPr>
-        <w:t xml:space="preserve">## 7                 ja</w:t>
-      </w:r>
-      <w:r>
-        <w:br/>
-      </w:r>
-      <w:r>
-        <w:rPr>
-          <w:rStyle w:val="VerbatimChar"/>
-        </w:rPr>
-        <w:t xml:space="preserve">## 8                 ja</w:t>
-      </w:r>
-      <w:r>
-        <w:br/>
-      </w:r>
-      <w:r>
-        <w:rPr>
-          <w:rStyle w:val="VerbatimChar"/>
-        </w:rPr>
-        <w:t xml:space="preserve">## 9                 ja</w:t>
-      </w:r>
-      <w:r>
-        <w:br/>
-      </w:r>
-      <w:r>
-        <w:rPr>
-          <w:rStyle w:val="VerbatimChar"/>
-        </w:rPr>
-        <w:t xml:space="preserve">## 10                ja</w:t>
-      </w:r>
-      <w:r>
-        <w:br/>
-      </w:r>
-      <w:r>
-        <w:rPr>
-          <w:rStyle w:val="VerbatimChar"/>
-        </w:rPr>
-        <w:t xml:space="preserve">## 11                ja</w:t>
-      </w:r>
-      <w:r>
-        <w:br/>
-      </w:r>
-      <w:r>
-        <w:rPr>
-          <w:rStyle w:val="VerbatimChar"/>
-        </w:rPr>
-        <w:t xml:space="preserve">## 12                ja</w:t>
-      </w:r>
-      <w:r>
-        <w:br/>
-      </w:r>
-      <w:r>
-        <w:rPr>
-          <w:rStyle w:val="VerbatimChar"/>
-        </w:rPr>
-        <w:t xml:space="preserve">## 13                ja</w:t>
-      </w:r>
-      <w:r>
-        <w:br/>
-      </w:r>
-      <w:r>
-        <w:rPr>
-          <w:rStyle w:val="VerbatimChar"/>
-        </w:rPr>
-        <w:t xml:space="preserve">## 14                ja</w:t>
-      </w:r>
-      <w:r>
-        <w:br/>
-      </w:r>
-      <w:r>
-        <w:rPr>
-          <w:rStyle w:val="VerbatimChar"/>
-        </w:rPr>
-        <w:t xml:space="preserve">## 15                ja</w:t>
-      </w:r>
-      <w:r>
-        <w:br/>
-      </w:r>
-      <w:r>
-        <w:rPr>
-          <w:rStyle w:val="VerbatimChar"/>
-        </w:rPr>
-        <w:t xml:space="preserve">## 16                ja</w:t>
-      </w:r>
-    </w:p>
-    <w:p>
-      <w:pPr>
-        <w:pStyle w:val="SourceCode"/>
-      </w:pPr>
-      <w:r>
-        <w:rPr>
-          <w:rStyle w:val="CommentTok"/>
-        </w:rPr>
-        <w:t xml:space="preserve"># Dit is de aangedragen solution door het CBR model</w:t>
-      </w:r>
-      <w:r>
-        <w:br/>
-      </w:r>
-      <w:r>
-        <w:rPr>
-          <w:rStyle w:val="KeywordTok"/>
-        </w:rPr>
-        <w:t xml:space="preserve">print</w:t>
-      </w:r>
-      <w:r>
-        <w:rPr>
-          <w:rStyle w:val="NormalTok"/>
-        </w:rPr>
-        <w:t xml:space="preserve">(results</w:t>
-      </w:r>
-      <w:r>
-        <w:rPr>
-          <w:rStyle w:val="OperatorTok"/>
-        </w:rPr>
-        <w:t xml:space="preserve">$</w:t>
-      </w:r>
-      <w:r>
-        <w:rPr>
-          <w:rStyle w:val="NormalTok"/>
-        </w:rPr>
-        <w:t xml:space="preserve">class)</w:t>
-      </w:r>
-    </w:p>
-    <w:p>
-      <w:pPr>
-        <w:pStyle w:val="SourceCode"/>
-      </w:pPr>
-      <w:r>
-        <w:rPr>
-          <w:rStyle w:val="VerbatimChar"/>
-        </w:rPr>
-        <w:t xml:space="preserve">## [1] "Detention"</w:t>
-      </w:r>
-    </w:p>
-    <w:p>
-      <w:pPr>
-        <w:pStyle w:val="SourceCode"/>
-      </w:pPr>
-      <w:r>
-        <w:rPr>
-          <w:rStyle w:val="CommentTok"/>
-        </w:rPr>
-        <w:t xml:space="preserve"># Dit is het percentage van de nearest neighbours die de solution aandraagt</w:t>
-      </w:r>
-      <w:r>
-        <w:br/>
-      </w:r>
-      <w:r>
-        <w:rPr>
-          <w:rStyle w:val="KeywordTok"/>
-        </w:rPr>
-        <w:t xml:space="preserve">print</w:t>
-      </w:r>
-      <w:r>
-        <w:rPr>
-          <w:rStyle w:val="NormalTok"/>
-        </w:rPr>
-        <w:t xml:space="preserve">(results</w:t>
-      </w:r>
-      <w:r>
-        <w:rPr>
-          <w:rStyle w:val="OperatorTok"/>
-        </w:rPr>
-        <w:t xml:space="preserve">$</w:t>
-      </w:r>
-      <w:r>
-        <w:rPr>
-          <w:rStyle w:val="NormalTok"/>
-        </w:rPr>
-        <w:t xml:space="preserve">probability)</w:t>
-      </w:r>
-    </w:p>
-    <w:p>
-      <w:pPr>
-        <w:pStyle w:val="SourceCode"/>
-      </w:pPr>
-      <w:r>
-        <w:rPr>
-          <w:rStyle w:val="VerbatimChar"/>
-        </w:rPr>
-        <w:t xml:space="preserve">## [1] 0.7333333</w:t>
-      </w:r>
-    </w:p>
-    <w:p>
-      <w:pPr>
-        <w:pStyle w:val="FirstParagraph"/>
-      </w:pPr>
-      <w:r>
         <w:t xml:space="preserve">Zoals te zien is in de resultaten is de aangedragen oplossing voor de query casus</w:t>
       </w:r>
       <w:r>
@@ -5587,7 +5543,7 @@
         <w:t xml:space="preserve"> </w:t>
       </w:r>
       <w:r>
-        <w:t xml:space="preserve">omdat 73% van de nearest-neighbours deze klasse had.</w:t>
+        <w:t xml:space="preserve">omdat 73% van de nearest-neighbours deze klasse heeft.</w:t>
       </w:r>
     </w:p>
     <w:p>
@@ -6576,7 +6532,7 @@
         <w:rPr>
           <w:rStyle w:val="VerbatimChar"/>
         </w:rPr>
-        <w:t xml:space="preserve">## 1 3.89e11           20 Finding Guilty   District 1 - Ch~             5860</w:t>
+        <w:t xml:space="preserve">## 1 7.14e11           20 Verdict Guilty   District 2 - Sk~             5860</w:t>
       </w:r>
       <w:r>
         <w:br/>

</xml_diff>